<commit_message>
project 2 writeup complete
</commit_message>
<xml_diff>
--- a/PortfolioRowden(ADS).docx
+++ b/PortfolioRowden(ADS).docx
@@ -7697,6 +7697,14 @@
     </w:p>
     <w:p>
       <w:pPr>
+        <w:pStyle w:val="Subtitle"/>
+      </w:pPr>
+      <w:r>
+        <w:t>Common Algorithms</w:t>
+      </w:r>
+    </w:p>
+    <w:p>
+      <w:pPr>
         <w:rPr>
           <w:b/>
           <w:bCs/>
@@ -7707,28 +7715,42 @@
           <w:b/>
           <w:bCs/>
         </w:rPr>
-        <w:t>List – Used to store visited nodes and then the chain of visited nodes after removal of endless stack</w:t>
+        <w:t>InRange</w:t>
       </w:r>
       <w:r>
         <w:rPr>
           <w:b/>
           <w:bCs/>
         </w:rPr>
-        <w:t xml:space="preserve"> </w:t>
+        <w:t xml:space="preserve"> –</w:t>
       </w:r>
       <w:r>
         <w:rPr>
           <w:b/>
           <w:bCs/>
         </w:rPr>
-        <w:t>from</w:t>
+        <w:t xml:space="preserve"> </w:t>
       </w:r>
       <w:r>
         <w:rPr>
           <w:b/>
           <w:bCs/>
         </w:rPr>
-        <w:t xml:space="preserve"> the depth first approach. </w:t>
+        <w:t>check</w:t>
+      </w:r>
+      <w:r>
+        <w:rPr>
+          <w:b/>
+          <w:bCs/>
+        </w:rPr>
+        <w:t>s</w:t>
+      </w:r>
+      <w:r>
+        <w:rPr>
+          <w:b/>
+          <w:bCs/>
+        </w:rPr>
+        <w:t xml:space="preserve"> if a position that algorithm was looking at was inside the map. </w:t>
       </w:r>
     </w:p>
     <w:p>
@@ -7738,13 +7760,12 @@
           <w:ilvl w:val="0"/>
           <w:numId w:val="3"/>
         </w:numPr>
-        <w:rPr>
-          <w:b/>
-          <w:bCs/>
-        </w:rPr>
-      </w:pPr>
-      <w:r>
-        <w:t>Dynamic for same reasons as endless stack</w:t>
+      </w:pPr>
+      <w:r>
+        <w:t>Used</w:t>
+      </w:r>
+      <w:r>
+        <w:t xml:space="preserve"> to avoid errors</w:t>
       </w:r>
     </w:p>
     <w:p>
@@ -7756,70 +7777,7 @@
         </w:numPr>
       </w:pPr>
       <w:r>
-        <w:t>Easily accessed</w:t>
-      </w:r>
-    </w:p>
-    <w:p>
-      <w:pPr>
-        <w:pStyle w:val="ListParagraph"/>
-      </w:pPr>
-    </w:p>
-    <w:p>
-      <w:pPr>
-        <w:pStyle w:val="Subtitle"/>
-      </w:pPr>
-      <w:r>
-        <w:t>Common Algorithms</w:t>
-      </w:r>
-    </w:p>
-    <w:p>
-      <w:pPr>
-        <w:rPr>
-          <w:b/>
-          <w:bCs/>
-        </w:rPr>
-      </w:pPr>
-      <w:r>
-        <w:rPr>
-          <w:b/>
-          <w:bCs/>
-        </w:rPr>
-        <w:t>InRange</w:t>
-      </w:r>
-      <w:r>
-        <w:rPr>
-          <w:b/>
-          <w:bCs/>
-        </w:rPr>
-        <w:t xml:space="preserve"> –</w:t>
-      </w:r>
-      <w:r>
-        <w:rPr>
-          <w:b/>
-          <w:bCs/>
-        </w:rPr>
-        <w:t xml:space="preserve"> </w:t>
-      </w:r>
-      <w:r>
-        <w:rPr>
-          <w:b/>
-          <w:bCs/>
-        </w:rPr>
-        <w:t>check</w:t>
-      </w:r>
-      <w:r>
-        <w:rPr>
-          <w:b/>
-          <w:bCs/>
-        </w:rPr>
-        <w:t>s</w:t>
-      </w:r>
-      <w:r>
-        <w:rPr>
-          <w:b/>
-          <w:bCs/>
-        </w:rPr>
-        <w:t xml:space="preserve"> if a position that algorithm was looking at was inside the map. </w:t>
+        <w:t xml:space="preserve">Used to recognize the exit. </w:t>
       </w:r>
     </w:p>
     <w:p>
@@ -7831,10 +7789,15 @@
         </w:numPr>
       </w:pPr>
       <w:r>
-        <w:t>Used</w:t>
-      </w:r>
-      <w:r>
-        <w:t xml:space="preserve"> to avoid errors</w:t>
+        <w:t xml:space="preserve">Implemented in a parent class of both </w:t>
+      </w:r>
+      <w:proofErr w:type="gramStart"/>
+      <w:r>
+        <w:t>approaches</w:t>
+      </w:r>
+      <w:proofErr w:type="gramEnd"/>
+      <w:r>
+        <w:t xml:space="preserve"> classes. </w:t>
       </w:r>
     </w:p>
     <w:p>
@@ -7846,7 +7809,54 @@
         </w:numPr>
       </w:pPr>
       <w:r>
-        <w:t xml:space="preserve">Used to recognize the exit. </w:t>
+        <w:rPr>
+          <w:i/>
+          <w:iCs/>
+        </w:rPr>
+        <w:t>Note:</w:t>
+      </w:r>
+      <w:r>
+        <w:t xml:space="preserve"> this was implemented during development after receiving feedback from lecturer</w:t>
+      </w:r>
+      <w:r>
+        <w:t xml:space="preserve"> hence no ADL</w:t>
+      </w:r>
+      <w:r>
+        <w:t xml:space="preserve"> </w:t>
+      </w:r>
+    </w:p>
+    <w:p/>
+    <w:p>
+      <w:pPr>
+        <w:pStyle w:val="Subtitle"/>
+      </w:pPr>
+      <w:r>
+        <w:t xml:space="preserve">Depth First Data </w:t>
+      </w:r>
+      <w:r>
+        <w:t>Structures</w:t>
+      </w:r>
+    </w:p>
+    <w:p>
+      <w:pPr>
+        <w:rPr>
+          <w:b/>
+          <w:bCs/>
+        </w:rPr>
+      </w:pPr>
+      <w:r>
+        <w:rPr>
+          <w:b/>
+          <w:bCs/>
+        </w:rPr>
+        <w:t>Array – Used for Positions</w:t>
+      </w:r>
+      <w:r>
+        <w:rPr>
+          <w:b/>
+          <w:bCs/>
+        </w:rPr>
+        <w:t>/ positions</w:t>
       </w:r>
     </w:p>
     <w:p>
@@ -7858,15 +7868,19 @@
         </w:numPr>
       </w:pPr>
       <w:r>
-        <w:t xml:space="preserve">Implemented in a parent class of both </w:t>
-      </w:r>
-      <w:proofErr w:type="gramStart"/>
-      <w:r>
-        <w:t>approaches</w:t>
-      </w:r>
-      <w:proofErr w:type="gramEnd"/>
-      <w:r>
-        <w:t xml:space="preserve"> classes. </w:t>
+        <w:t xml:space="preserve">The maze doesn’t change </w:t>
+      </w:r>
+      <w:r>
+        <w:t>dimensions,</w:t>
+      </w:r>
+      <w:r>
+        <w:t xml:space="preserve"> </w:t>
+      </w:r>
+      <w:r>
+        <w:t>so the</w:t>
+      </w:r>
+      <w:r>
+        <w:t xml:space="preserve"> lack of dynamics doesn’t matter </w:t>
       </w:r>
     </w:p>
     <w:p>
@@ -7878,54 +7892,7 @@
         </w:numPr>
       </w:pPr>
       <w:r>
-        <w:rPr>
-          <w:i/>
-          <w:iCs/>
-        </w:rPr>
-        <w:t>Note:</w:t>
-      </w:r>
-      <w:r>
-        <w:t xml:space="preserve"> this was implemented during development after receiving feedback from lecturer</w:t>
-      </w:r>
-      <w:r>
-        <w:t xml:space="preserve"> hence no ADL</w:t>
-      </w:r>
-      <w:r>
-        <w:t xml:space="preserve"> </w:t>
-      </w:r>
-    </w:p>
-    <w:p/>
-    <w:p>
-      <w:pPr>
-        <w:pStyle w:val="Subtitle"/>
-      </w:pPr>
-      <w:r>
-        <w:t xml:space="preserve">Depth First Data </w:t>
-      </w:r>
-      <w:r>
-        <w:t>Structures</w:t>
-      </w:r>
-    </w:p>
-    <w:p>
-      <w:pPr>
-        <w:rPr>
-          <w:b/>
-          <w:bCs/>
-        </w:rPr>
-      </w:pPr>
-      <w:r>
-        <w:rPr>
-          <w:b/>
-          <w:bCs/>
-        </w:rPr>
-        <w:t>Array – Used for Positions</w:t>
-      </w:r>
-      <w:r>
-        <w:rPr>
-          <w:b/>
-          <w:bCs/>
-        </w:rPr>
-        <w:t>/ positions</w:t>
+        <w:t>Space efficient compared to an object approach</w:t>
       </w:r>
     </w:p>
     <w:p>
@@ -7937,19 +7904,875 @@
         </w:numPr>
       </w:pPr>
       <w:r>
-        <w:t xml:space="preserve">The maze doesn’t change </w:t>
-      </w:r>
-      <w:r>
-        <w:t>dimensions,</w:t>
-      </w:r>
-      <w:r>
-        <w:t xml:space="preserve"> </w:t>
-      </w:r>
-      <w:r>
-        <w:t>so the</w:t>
-      </w:r>
-      <w:r>
-        <w:t xml:space="preserve"> lack of dynamics doesn’t matter </w:t>
+        <w:t>Easily accessed</w:t>
+      </w:r>
+    </w:p>
+    <w:p>
+      <w:pPr>
+        <w:ind w:left="360"/>
+      </w:pPr>
+    </w:p>
+    <w:p>
+      <w:pPr>
+        <w:pStyle w:val="Subtitle"/>
+      </w:pPr>
+      <w:r>
+        <w:t>Depth First Algorithms</w:t>
+      </w:r>
+    </w:p>
+    <w:p>
+      <w:r>
+        <w:t xml:space="preserve">In a low level pseudo </w:t>
+      </w:r>
+      <w:proofErr w:type="gramStart"/>
+      <w:r>
+        <w:t>code :</w:t>
+      </w:r>
+      <w:proofErr w:type="gramEnd"/>
+    </w:p>
+    <w:p/>
+    <w:p>
+      <w:pPr>
+        <w:pStyle w:val="ADL"/>
+      </w:pPr>
+      <w:r>
+        <w:t xml:space="preserve">function </w:t>
+      </w:r>
+      <w:proofErr w:type="gramStart"/>
+      <w:r>
+        <w:t>lookArround(</w:t>
+      </w:r>
+      <w:proofErr w:type="gramEnd"/>
+      <w:r>
+        <w:t xml:space="preserve">array currentLocation, array maze ){ </w:t>
+      </w:r>
+    </w:p>
+    <w:p>
+      <w:pPr>
+        <w:pStyle w:val="ADL"/>
+      </w:pPr>
+      <w:r>
+        <w:t>// returns an array of all coordinates 1 place away form currentLocation</w:t>
+      </w:r>
+    </w:p>
+    <w:p>
+      <w:pPr>
+        <w:pStyle w:val="ADL"/>
+      </w:pPr>
+      <w:r>
+        <w:lastRenderedPageBreak/>
+        <w:tab/>
+        <w:t>int x &lt;- currentLocation - 1</w:t>
+      </w:r>
+    </w:p>
+    <w:p>
+      <w:pPr>
+        <w:pStyle w:val="ADL"/>
+      </w:pPr>
+      <w:r>
+        <w:tab/>
+        <w:t>int y &lt;- currentLocation + 1</w:t>
+      </w:r>
+    </w:p>
+    <w:p>
+      <w:pPr>
+        <w:pStyle w:val="ADL"/>
+      </w:pPr>
+      <w:r>
+        <w:tab/>
+        <w:t>array zerosLocation &lt;- {}</w:t>
+      </w:r>
+    </w:p>
+    <w:p>
+      <w:pPr>
+        <w:pStyle w:val="ADL"/>
+      </w:pPr>
+      <w:r>
+        <w:tab/>
+      </w:r>
+    </w:p>
+    <w:p>
+      <w:pPr>
+        <w:pStyle w:val="ADL"/>
+      </w:pPr>
+      <w:r>
+        <w:tab/>
+        <w:t>for y to y + 3 {</w:t>
+      </w:r>
+    </w:p>
+    <w:p>
+      <w:pPr>
+        <w:pStyle w:val="ADL"/>
+      </w:pPr>
+      <w:r>
+        <w:tab/>
+      </w:r>
+      <w:r>
+        <w:tab/>
+        <w:t>for x to x + 3 {</w:t>
+      </w:r>
+    </w:p>
+    <w:p>
+      <w:pPr>
+        <w:pStyle w:val="ADL"/>
+      </w:pPr>
+      <w:r>
+        <w:tab/>
+      </w:r>
+      <w:r>
+        <w:tab/>
+      </w:r>
+      <w:r>
+        <w:tab/>
+        <w:t>if maze[</w:t>
+      </w:r>
+      <w:proofErr w:type="gramStart"/>
+      <w:r>
+        <w:t>x,y</w:t>
+      </w:r>
+      <w:proofErr w:type="gramEnd"/>
+      <w:r>
+        <w:t>] == 0 and maze[x,y] != currentLocation {</w:t>
+      </w:r>
+    </w:p>
+    <w:p>
+      <w:pPr>
+        <w:pStyle w:val="ADL"/>
+      </w:pPr>
+      <w:r>
+        <w:tab/>
+      </w:r>
+      <w:r>
+        <w:tab/>
+      </w:r>
+      <w:r>
+        <w:tab/>
+      </w:r>
+      <w:r>
+        <w:tab/>
+        <w:t>zerosLocation.add({</w:t>
+      </w:r>
+      <w:proofErr w:type="gramStart"/>
+      <w:r>
+        <w:t>x,y</w:t>
+      </w:r>
+      <w:proofErr w:type="gramEnd"/>
+      <w:r>
+        <w:t>})</w:t>
+      </w:r>
+    </w:p>
+    <w:p>
+      <w:pPr>
+        <w:pStyle w:val="ADL"/>
+      </w:pPr>
+      <w:r>
+        <w:tab/>
+      </w:r>
+      <w:r>
+        <w:tab/>
+      </w:r>
+      <w:r>
+        <w:tab/>
+        <w:t>} else if maze[</w:t>
+      </w:r>
+      <w:proofErr w:type="gramStart"/>
+      <w:r>
+        <w:t>x,y</w:t>
+      </w:r>
+      <w:proofErr w:type="gramEnd"/>
+      <w:r>
+        <w:t>] != 1 {</w:t>
+      </w:r>
+    </w:p>
+    <w:p>
+      <w:pPr>
+        <w:pStyle w:val="ADL"/>
+      </w:pPr>
+      <w:r>
+        <w:tab/>
+      </w:r>
+      <w:r>
+        <w:tab/>
+      </w:r>
+      <w:r>
+        <w:tab/>
+      </w:r>
+      <w:r>
+        <w:tab/>
+      </w:r>
+      <w:proofErr w:type="gramStart"/>
+      <w:r>
+        <w:t>zerosLocation.add(</w:t>
+      </w:r>
+      <w:proofErr w:type="gramEnd"/>
+      <w:r>
+        <w:t>{-1,-1}) // -1,-1 signifies end</w:t>
+      </w:r>
+      <w:r>
+        <w:tab/>
+      </w:r>
+    </w:p>
+    <w:p>
+      <w:pPr>
+        <w:pStyle w:val="ADL"/>
+      </w:pPr>
+      <w:r>
+        <w:tab/>
+      </w:r>
+      <w:r>
+        <w:tab/>
+      </w:r>
+      <w:r>
+        <w:tab/>
+        <w:t>}</w:t>
+      </w:r>
+    </w:p>
+    <w:p>
+      <w:pPr>
+        <w:pStyle w:val="ADL"/>
+      </w:pPr>
+      <w:r>
+        <w:tab/>
+      </w:r>
+      <w:r>
+        <w:tab/>
+      </w:r>
+      <w:r>
+        <w:tab/>
+        <w:t>x &lt;- x + 1</w:t>
+      </w:r>
+    </w:p>
+    <w:p>
+      <w:pPr>
+        <w:pStyle w:val="ADL"/>
+      </w:pPr>
+      <w:r>
+        <w:tab/>
+      </w:r>
+      <w:r>
+        <w:tab/>
+        <w:t>}</w:t>
+      </w:r>
+    </w:p>
+    <w:p>
+      <w:pPr>
+        <w:pStyle w:val="ADL"/>
+      </w:pPr>
+      <w:r>
+        <w:tab/>
+      </w:r>
+      <w:r>
+        <w:tab/>
+        <w:t>x &lt;- current location - 1 // resets x to end s</w:t>
+      </w:r>
+    </w:p>
+    <w:p>
+      <w:pPr>
+        <w:pStyle w:val="ADL"/>
+      </w:pPr>
+      <w:r>
+        <w:tab/>
+      </w:r>
+      <w:r>
+        <w:tab/>
+        <w:t xml:space="preserve">y &lt;- </w:t>
+      </w:r>
+      <w:proofErr w:type="gramStart"/>
+      <w:r>
+        <w:t>y  -</w:t>
+      </w:r>
+      <w:proofErr w:type="gramEnd"/>
+      <w:r>
+        <w:t xml:space="preserve"> 1  </w:t>
+      </w:r>
+    </w:p>
+    <w:p>
+      <w:pPr>
+        <w:pStyle w:val="ADL"/>
+      </w:pPr>
+      <w:r>
+        <w:tab/>
+        <w:t xml:space="preserve">} </w:t>
+      </w:r>
+    </w:p>
+    <w:p>
+      <w:pPr>
+        <w:pStyle w:val="ADL"/>
+      </w:pPr>
+      <w:r>
+        <w:tab/>
+        <w:t>return zerosLocation</w:t>
+      </w:r>
+    </w:p>
+    <w:p>
+      <w:pPr>
+        <w:pStyle w:val="ADL"/>
+      </w:pPr>
+      <w:r>
+        <w:t>}</w:t>
+      </w:r>
+    </w:p>
+    <w:p>
+      <w:pPr>
+        <w:pStyle w:val="ADL"/>
+      </w:pPr>
+    </w:p>
+    <w:p>
+      <w:pPr>
+        <w:pStyle w:val="ADL"/>
+      </w:pPr>
+      <w:r>
+        <w:t xml:space="preserve">function </w:t>
+      </w:r>
+      <w:proofErr w:type="gramStart"/>
+      <w:r>
+        <w:t>findRoute(</w:t>
+      </w:r>
+      <w:proofErr w:type="gramEnd"/>
+      <w:r>
+        <w:t xml:space="preserve">array currentPos, EndlessStack previous, list visited, array maze){ </w:t>
+      </w:r>
+    </w:p>
+    <w:p>
+      <w:pPr>
+        <w:pStyle w:val="ADL"/>
+      </w:pPr>
+      <w:r>
+        <w:t>// returns to exits if found if not returns empty array.</w:t>
+      </w:r>
+    </w:p>
+    <w:p>
+      <w:pPr>
+        <w:pStyle w:val="ADL"/>
+      </w:pPr>
+      <w:r>
+        <w:tab/>
+        <w:t xml:space="preserve">array options &lt;- </w:t>
+      </w:r>
+      <w:proofErr w:type="gramStart"/>
+      <w:r>
+        <w:t>lookArround(</w:t>
+      </w:r>
+      <w:proofErr w:type="gramEnd"/>
+      <w:r>
+        <w:t>currentPos, maze)</w:t>
+      </w:r>
+    </w:p>
+    <w:p>
+      <w:pPr>
+        <w:pStyle w:val="ADL"/>
+      </w:pPr>
+      <w:r>
+        <w:tab/>
+        <w:t>previous.add(currentPos)</w:t>
+      </w:r>
+    </w:p>
+    <w:p>
+      <w:pPr>
+        <w:pStyle w:val="ADL"/>
+      </w:pPr>
+      <w:r>
+        <w:tab/>
+        <w:t>vistited.add(currentPos)</w:t>
+      </w:r>
+    </w:p>
+    <w:p>
+      <w:pPr>
+        <w:pStyle w:val="ADL"/>
+      </w:pPr>
+      <w:r>
+        <w:tab/>
+      </w:r>
+    </w:p>
+    <w:p>
+      <w:pPr>
+        <w:pStyle w:val="ADL"/>
+      </w:pPr>
+      <w:r>
+        <w:tab/>
+        <w:t>//check if there's not any options i.e. dead end</w:t>
+      </w:r>
+    </w:p>
+    <w:p>
+      <w:pPr>
+        <w:pStyle w:val="ADL"/>
+      </w:pPr>
+      <w:r>
+        <w:tab/>
+        <w:t xml:space="preserve">if (options == </w:t>
+      </w:r>
+      <w:proofErr w:type="gramStart"/>
+      <w:r>
+        <w:t>null){</w:t>
+      </w:r>
+      <w:proofErr w:type="gramEnd"/>
+    </w:p>
+    <w:p>
+      <w:pPr>
+        <w:pStyle w:val="ADL"/>
+      </w:pPr>
+      <w:r>
+        <w:tab/>
+      </w:r>
+      <w:r>
+        <w:tab/>
+        <w:t>return {}</w:t>
+      </w:r>
+    </w:p>
+    <w:p>
+      <w:pPr>
+        <w:pStyle w:val="ADL"/>
+      </w:pPr>
+      <w:r>
+        <w:tab/>
+        <w:t xml:space="preserve">} </w:t>
+      </w:r>
+      <w:proofErr w:type="gramStart"/>
+      <w:r>
+        <w:t>else{</w:t>
+      </w:r>
+      <w:proofErr w:type="gramEnd"/>
+    </w:p>
+    <w:p>
+      <w:pPr>
+        <w:pStyle w:val="ADL"/>
+      </w:pPr>
+    </w:p>
+    <w:p>
+      <w:pPr>
+        <w:pStyle w:val="ADL"/>
+      </w:pPr>
+      <w:r>
+        <w:tab/>
+      </w:r>
+      <w:r>
+        <w:tab/>
+        <w:t>// check if exit found</w:t>
+      </w:r>
+    </w:p>
+    <w:p>
+      <w:pPr>
+        <w:pStyle w:val="ADL"/>
+      </w:pPr>
+      <w:r>
+        <w:tab/>
+      </w:r>
+      <w:r>
+        <w:tab/>
+        <w:t>for each option in options {</w:t>
+      </w:r>
+    </w:p>
+    <w:p>
+      <w:pPr>
+        <w:pStyle w:val="ADL"/>
+      </w:pPr>
+      <w:r>
+        <w:tab/>
+      </w:r>
+      <w:r>
+        <w:tab/>
+      </w:r>
+      <w:r>
+        <w:tab/>
+        <w:t>if (option == {-</w:t>
+      </w:r>
+      <w:proofErr w:type="gramStart"/>
+      <w:r>
+        <w:t>1,-</w:t>
+      </w:r>
+      <w:proofErr w:type="gramEnd"/>
+      <w:r>
+        <w:t>1} and previous != null){</w:t>
+      </w:r>
+    </w:p>
+    <w:p>
+      <w:pPr>
+        <w:pStyle w:val="ADL"/>
+      </w:pPr>
+      <w:r>
+        <w:tab/>
+      </w:r>
+      <w:r>
+        <w:tab/>
+      </w:r>
+      <w:r>
+        <w:tab/>
+      </w:r>
+      <w:r>
+        <w:tab/>
+        <w:t>previous.add(currentPos)</w:t>
+      </w:r>
+    </w:p>
+    <w:p>
+      <w:pPr>
+        <w:pStyle w:val="ADL"/>
+      </w:pPr>
+      <w:r>
+        <w:tab/>
+      </w:r>
+      <w:r>
+        <w:tab/>
+      </w:r>
+      <w:r>
+        <w:tab/>
+      </w:r>
+      <w:r>
+        <w:tab/>
+        <w:t>return previous</w:t>
+      </w:r>
+    </w:p>
+    <w:p>
+      <w:pPr>
+        <w:pStyle w:val="ADL"/>
+      </w:pPr>
+      <w:r>
+        <w:tab/>
+      </w:r>
+      <w:r>
+        <w:tab/>
+      </w:r>
+      <w:r>
+        <w:tab/>
+        <w:t xml:space="preserve">} </w:t>
+      </w:r>
+    </w:p>
+    <w:p>
+      <w:pPr>
+        <w:pStyle w:val="ADL"/>
+      </w:pPr>
+      <w:r>
+        <w:tab/>
+      </w:r>
+      <w:r>
+        <w:tab/>
+        <w:t>// if not check paths</w:t>
+      </w:r>
+    </w:p>
+    <w:p>
+      <w:pPr>
+        <w:pStyle w:val="ADL"/>
+      </w:pPr>
+      <w:r>
+        <w:tab/>
+      </w:r>
+      <w:r>
+        <w:tab/>
+        <w:t>for each option in options {</w:t>
+      </w:r>
+    </w:p>
+    <w:p>
+      <w:pPr>
+        <w:pStyle w:val="ADL"/>
+      </w:pPr>
+      <w:r>
+        <w:tab/>
+      </w:r>
+      <w:r>
+        <w:tab/>
+      </w:r>
+      <w:r>
+        <w:tab/>
+      </w:r>
+      <w:proofErr w:type="gramStart"/>
+      <w:r>
+        <w:t>if( !</w:t>
+      </w:r>
+      <w:proofErr w:type="gramEnd"/>
+      <w:r>
+        <w:t>visited.isIn(option)){</w:t>
+      </w:r>
+    </w:p>
+    <w:p>
+      <w:pPr>
+        <w:pStyle w:val="ADL"/>
+      </w:pPr>
+      <w:r>
+        <w:tab/>
+      </w:r>
+      <w:r>
+        <w:tab/>
+      </w:r>
+      <w:r>
+        <w:tab/>
+      </w:r>
+      <w:r>
+        <w:tab/>
+      </w:r>
+    </w:p>
+    <w:p>
+      <w:pPr>
+        <w:pStyle w:val="ADL"/>
+      </w:pPr>
+      <w:r>
+        <w:tab/>
+      </w:r>
+      <w:r>
+        <w:tab/>
+      </w:r>
+      <w:r>
+        <w:tab/>
+      </w:r>
+      <w:r>
+        <w:tab/>
+        <w:t xml:space="preserve">EndlessStack route &lt;- </w:t>
+      </w:r>
+      <w:proofErr w:type="gramStart"/>
+      <w:r>
+        <w:t>findRoute(</w:t>
+      </w:r>
+      <w:proofErr w:type="gramEnd"/>
+      <w:r>
+        <w:t>option, previous, visited maze)</w:t>
+      </w:r>
+    </w:p>
+    <w:p>
+      <w:pPr>
+        <w:pStyle w:val="ADL"/>
+      </w:pPr>
+      <w:r>
+        <w:tab/>
+      </w:r>
+      <w:r>
+        <w:tab/>
+      </w:r>
+      <w:r>
+        <w:tab/>
+      </w:r>
+      <w:r>
+        <w:tab/>
+        <w:t>if (</w:t>
+      </w:r>
+      <w:proofErr w:type="gramStart"/>
+      <w:r>
+        <w:t>route !</w:t>
+      </w:r>
+      <w:proofErr w:type="gramEnd"/>
+      <w:r>
+        <w:t>= null){</w:t>
+      </w:r>
+    </w:p>
+    <w:p>
+      <w:pPr>
+        <w:pStyle w:val="ADL"/>
+      </w:pPr>
+      <w:r>
+        <w:tab/>
+      </w:r>
+      <w:r>
+        <w:tab/>
+      </w:r>
+      <w:r>
+        <w:tab/>
+      </w:r>
+      <w:r>
+        <w:tab/>
+      </w:r>
+      <w:r>
+        <w:tab/>
+        <w:t>return route</w:t>
+      </w:r>
+    </w:p>
+    <w:p>
+      <w:pPr>
+        <w:pStyle w:val="ADL"/>
+      </w:pPr>
+      <w:r>
+        <w:tab/>
+      </w:r>
+      <w:r>
+        <w:tab/>
+      </w:r>
+      <w:r>
+        <w:tab/>
+      </w:r>
+      <w:r>
+        <w:tab/>
+        <w:t>}</w:t>
+      </w:r>
+    </w:p>
+    <w:p>
+      <w:pPr>
+        <w:pStyle w:val="ADL"/>
+      </w:pPr>
+      <w:r>
+        <w:tab/>
+      </w:r>
+      <w:r>
+        <w:tab/>
+      </w:r>
+      <w:r>
+        <w:tab/>
+        <w:t>}</w:t>
+      </w:r>
+    </w:p>
+    <w:p>
+      <w:pPr>
+        <w:pStyle w:val="ADL"/>
+      </w:pPr>
+      <w:r>
+        <w:tab/>
+      </w:r>
+      <w:r>
+        <w:tab/>
+        <w:t>}</w:t>
+      </w:r>
+    </w:p>
+    <w:p>
+      <w:pPr>
+        <w:pStyle w:val="ADL"/>
+      </w:pPr>
+      <w:r>
+        <w:tab/>
+      </w:r>
+      <w:r>
+        <w:tab/>
+        <w:t xml:space="preserve">if </w:t>
+      </w:r>
+      <w:proofErr w:type="gramStart"/>
+      <w:r>
+        <w:t>( previous</w:t>
+      </w:r>
+      <w:proofErr w:type="gramEnd"/>
+      <w:r>
+        <w:t xml:space="preserve"> == null) {</w:t>
+      </w:r>
+    </w:p>
+    <w:p>
+      <w:pPr>
+        <w:pStyle w:val="ADL"/>
+      </w:pPr>
+      <w:r>
+        <w:tab/>
+      </w:r>
+      <w:r>
+        <w:tab/>
+      </w:r>
+      <w:r>
+        <w:tab/>
+      </w:r>
+      <w:proofErr w:type="gramStart"/>
+      <w:r>
+        <w:t>print(</w:t>
+      </w:r>
+      <w:proofErr w:type="gramEnd"/>
+      <w:r>
+        <w:t>"no exit")</w:t>
+      </w:r>
+    </w:p>
+    <w:p>
+      <w:pPr>
+        <w:pStyle w:val="ADL"/>
+      </w:pPr>
+      <w:r>
+        <w:tab/>
+      </w:r>
+      <w:r>
+        <w:tab/>
+      </w:r>
+      <w:proofErr w:type="gramStart"/>
+      <w:r>
+        <w:t>}esle</w:t>
+      </w:r>
+      <w:proofErr w:type="gramEnd"/>
+      <w:r>
+        <w:t>{</w:t>
+      </w:r>
+    </w:p>
+    <w:p>
+      <w:pPr>
+        <w:pStyle w:val="ADL"/>
+      </w:pPr>
+      <w:r>
+        <w:tab/>
+      </w:r>
+      <w:r>
+        <w:tab/>
+      </w:r>
+      <w:r>
+        <w:tab/>
+        <w:t>return {}</w:t>
+      </w:r>
+      <w:r>
+        <w:tab/>
+      </w:r>
+      <w:r>
+        <w:tab/>
+      </w:r>
+    </w:p>
+    <w:p>
+      <w:pPr>
+        <w:pStyle w:val="ADL"/>
+      </w:pPr>
+      <w:r>
+        <w:tab/>
+      </w:r>
+      <w:r>
+        <w:tab/>
+        <w:t>}</w:t>
+      </w:r>
+    </w:p>
+    <w:p>
+      <w:pPr>
+        <w:pStyle w:val="ADL"/>
+      </w:pPr>
+      <w:r>
+        <w:tab/>
+        <w:t>}</w:t>
+      </w:r>
+    </w:p>
+    <w:p>
+      <w:pPr>
+        <w:pStyle w:val="ADL"/>
+      </w:pPr>
+      <w:r>
+        <w:t>}</w:t>
+      </w:r>
+    </w:p>
+    <w:p>
+      <w:pPr>
+        <w:pStyle w:val="Subtitle"/>
+      </w:pPr>
+      <w:r>
+        <w:t xml:space="preserve">Breadth First </w:t>
+      </w:r>
+      <w:r>
+        <w:t>Data Structures</w:t>
+      </w:r>
+    </w:p>
+    <w:p>
+      <w:pPr>
+        <w:rPr>
+          <w:b/>
+          <w:bCs/>
+        </w:rPr>
+      </w:pPr>
+      <w:r>
+        <w:rPr>
+          <w:b/>
+          <w:bCs/>
+        </w:rPr>
+        <w:t xml:space="preserve">Queue </w:t>
+      </w:r>
+      <w:r>
+        <w:rPr>
+          <w:b/>
+          <w:bCs/>
+        </w:rPr>
+        <w:t>– U</w:t>
+      </w:r>
+      <w:r>
+        <w:rPr>
+          <w:b/>
+          <w:bCs/>
+        </w:rPr>
+        <w:t>sed</w:t>
+      </w:r>
+      <w:r>
+        <w:rPr>
+          <w:b/>
+          <w:bCs/>
+        </w:rPr>
+        <w:t xml:space="preserve"> to store nodes to visit next</w:t>
       </w:r>
     </w:p>
     <w:p>
@@ -7959,9 +8782,13 @@
           <w:ilvl w:val="0"/>
           <w:numId w:val="3"/>
         </w:numPr>
-      </w:pPr>
-      <w:r>
-        <w:t>Space efficient compared to an object approach</w:t>
+        <w:rPr>
+          <w:b/>
+          <w:bCs/>
+        </w:rPr>
+      </w:pPr>
+      <w:r>
+        <w:t>Dynamic for same reasons as Endless stack</w:t>
       </w:r>
     </w:p>
     <w:p>
@@ -7971,878 +8798,28 @@
           <w:ilvl w:val="0"/>
           <w:numId w:val="3"/>
         </w:numPr>
-      </w:pPr>
-      <w:r>
-        <w:t>Easily accessed</w:t>
-      </w:r>
-    </w:p>
-    <w:p>
-      <w:pPr>
-        <w:ind w:left="360"/>
-      </w:pPr>
-    </w:p>
-    <w:p>
-      <w:pPr>
-        <w:pStyle w:val="Subtitle"/>
-      </w:pPr>
-      <w:r>
-        <w:lastRenderedPageBreak/>
-        <w:t>Depth First Algorithms</w:t>
-      </w:r>
-    </w:p>
-    <w:p>
-      <w:r>
-        <w:t xml:space="preserve">In a low level pseudo </w:t>
-      </w:r>
-      <w:proofErr w:type="gramStart"/>
-      <w:r>
-        <w:t>code :</w:t>
-      </w:r>
-      <w:proofErr w:type="gramEnd"/>
-    </w:p>
-    <w:p/>
-    <w:p>
-      <w:pPr>
-        <w:pStyle w:val="ADL"/>
-      </w:pPr>
-      <w:r>
-        <w:t xml:space="preserve">function </w:t>
-      </w:r>
-      <w:proofErr w:type="gramStart"/>
-      <w:r>
-        <w:t>lookArround(</w:t>
-      </w:r>
-      <w:proofErr w:type="gramEnd"/>
-      <w:r>
-        <w:t xml:space="preserve">array currentLocation, array maze ){ </w:t>
-      </w:r>
-    </w:p>
-    <w:p>
-      <w:pPr>
-        <w:pStyle w:val="ADL"/>
-      </w:pPr>
-      <w:r>
-        <w:t>// returns an array of all coordinates 1 place away form currentLocation</w:t>
-      </w:r>
-    </w:p>
-    <w:p>
-      <w:pPr>
-        <w:pStyle w:val="ADL"/>
-      </w:pPr>
-      <w:r>
-        <w:tab/>
-        <w:t>int x &lt;- currentLocation - 1</w:t>
-      </w:r>
-    </w:p>
-    <w:p>
-      <w:pPr>
-        <w:pStyle w:val="ADL"/>
-      </w:pPr>
-      <w:r>
-        <w:tab/>
-        <w:t>int y &lt;- currentLocation + 1</w:t>
-      </w:r>
-    </w:p>
-    <w:p>
-      <w:pPr>
-        <w:pStyle w:val="ADL"/>
-      </w:pPr>
-      <w:r>
-        <w:tab/>
-        <w:t>array zerosLocation &lt;- {}</w:t>
-      </w:r>
-    </w:p>
-    <w:p>
-      <w:pPr>
-        <w:pStyle w:val="ADL"/>
-      </w:pPr>
-      <w:r>
-        <w:tab/>
-      </w:r>
-    </w:p>
-    <w:p>
-      <w:pPr>
-        <w:pStyle w:val="ADL"/>
-      </w:pPr>
-      <w:r>
-        <w:tab/>
-        <w:t>for y to y + 3 {</w:t>
-      </w:r>
-    </w:p>
-    <w:p>
-      <w:pPr>
-        <w:pStyle w:val="ADL"/>
-      </w:pPr>
-      <w:r>
-        <w:tab/>
-      </w:r>
-      <w:r>
-        <w:tab/>
-        <w:t>for x to x + 3 {</w:t>
-      </w:r>
-    </w:p>
-    <w:p>
-      <w:pPr>
-        <w:pStyle w:val="ADL"/>
-      </w:pPr>
-      <w:r>
-        <w:tab/>
-      </w:r>
-      <w:r>
-        <w:tab/>
-      </w:r>
-      <w:r>
-        <w:tab/>
-        <w:t>if maze[</w:t>
-      </w:r>
-      <w:proofErr w:type="gramStart"/>
-      <w:r>
-        <w:t>x,y</w:t>
-      </w:r>
-      <w:proofErr w:type="gramEnd"/>
-      <w:r>
-        <w:t>] == 0 and maze[x,y] != currentLocation {</w:t>
-      </w:r>
-    </w:p>
-    <w:p>
-      <w:pPr>
-        <w:pStyle w:val="ADL"/>
-      </w:pPr>
-      <w:r>
-        <w:tab/>
-      </w:r>
-      <w:r>
-        <w:tab/>
-      </w:r>
-      <w:r>
-        <w:tab/>
-      </w:r>
-      <w:r>
-        <w:tab/>
-        <w:t>zerosLocation.add({</w:t>
-      </w:r>
-      <w:proofErr w:type="gramStart"/>
-      <w:r>
-        <w:t>x,y</w:t>
-      </w:r>
-      <w:proofErr w:type="gramEnd"/>
-      <w:r>
-        <w:t>})</w:t>
-      </w:r>
-    </w:p>
-    <w:p>
-      <w:pPr>
-        <w:pStyle w:val="ADL"/>
-      </w:pPr>
-      <w:r>
-        <w:tab/>
-      </w:r>
-      <w:r>
-        <w:tab/>
-      </w:r>
-      <w:r>
-        <w:tab/>
-        <w:t>} else if maze[</w:t>
-      </w:r>
-      <w:proofErr w:type="gramStart"/>
-      <w:r>
-        <w:t>x,y</w:t>
-      </w:r>
-      <w:proofErr w:type="gramEnd"/>
-      <w:r>
-        <w:t>] != 1 {</w:t>
-      </w:r>
-    </w:p>
-    <w:p>
-      <w:pPr>
-        <w:pStyle w:val="ADL"/>
-      </w:pPr>
-      <w:r>
-        <w:tab/>
-      </w:r>
-      <w:r>
-        <w:tab/>
-      </w:r>
-      <w:r>
-        <w:tab/>
-      </w:r>
-      <w:r>
-        <w:tab/>
-      </w:r>
-      <w:proofErr w:type="gramStart"/>
-      <w:r>
-        <w:t>zerosLocation.add(</w:t>
-      </w:r>
-      <w:proofErr w:type="gramEnd"/>
-      <w:r>
-        <w:t>{-1,-1}) // -1,-1 signifies end</w:t>
-      </w:r>
-      <w:r>
-        <w:tab/>
-      </w:r>
-    </w:p>
-    <w:p>
-      <w:pPr>
-        <w:pStyle w:val="ADL"/>
-      </w:pPr>
-      <w:r>
-        <w:tab/>
-      </w:r>
-      <w:r>
-        <w:tab/>
-      </w:r>
-      <w:r>
-        <w:tab/>
-        <w:t>}</w:t>
-      </w:r>
-    </w:p>
-    <w:p>
-      <w:pPr>
-        <w:pStyle w:val="ADL"/>
-      </w:pPr>
-      <w:r>
-        <w:tab/>
-      </w:r>
-      <w:r>
-        <w:tab/>
-      </w:r>
-      <w:r>
-        <w:tab/>
-        <w:t>x &lt;- x + 1</w:t>
-      </w:r>
-    </w:p>
-    <w:p>
-      <w:pPr>
-        <w:pStyle w:val="ADL"/>
-      </w:pPr>
-      <w:r>
-        <w:tab/>
-      </w:r>
-      <w:r>
-        <w:tab/>
-        <w:t>}</w:t>
-      </w:r>
-    </w:p>
-    <w:p>
-      <w:pPr>
-        <w:pStyle w:val="ADL"/>
-      </w:pPr>
-      <w:r>
-        <w:tab/>
-      </w:r>
-      <w:r>
-        <w:tab/>
-        <w:t>x &lt;- current location - 1 // resets x to end s</w:t>
-      </w:r>
-    </w:p>
-    <w:p>
-      <w:pPr>
-        <w:pStyle w:val="ADL"/>
-      </w:pPr>
-      <w:r>
-        <w:tab/>
-      </w:r>
-      <w:r>
-        <w:tab/>
-        <w:t xml:space="preserve">y &lt;- </w:t>
-      </w:r>
-      <w:proofErr w:type="gramStart"/>
-      <w:r>
-        <w:t>y  -</w:t>
-      </w:r>
-      <w:proofErr w:type="gramEnd"/>
-      <w:r>
-        <w:t xml:space="preserve"> 1  </w:t>
-      </w:r>
-    </w:p>
-    <w:p>
-      <w:pPr>
-        <w:pStyle w:val="ADL"/>
-      </w:pPr>
-      <w:r>
-        <w:tab/>
-        <w:t xml:space="preserve">} </w:t>
-      </w:r>
-    </w:p>
-    <w:p>
-      <w:pPr>
-        <w:pStyle w:val="ADL"/>
-      </w:pPr>
-      <w:r>
-        <w:tab/>
-        <w:t>return zerosLocation</w:t>
-      </w:r>
-    </w:p>
-    <w:p>
-      <w:pPr>
-        <w:pStyle w:val="ADL"/>
-      </w:pPr>
-      <w:r>
-        <w:t>}</w:t>
-      </w:r>
-    </w:p>
-    <w:p>
-      <w:pPr>
-        <w:pStyle w:val="ADL"/>
-      </w:pPr>
-    </w:p>
-    <w:p>
-      <w:pPr>
-        <w:pStyle w:val="ADL"/>
-      </w:pPr>
-      <w:r>
-        <w:t xml:space="preserve">function </w:t>
-      </w:r>
-      <w:proofErr w:type="gramStart"/>
-      <w:r>
-        <w:t>findRoute(</w:t>
-      </w:r>
-      <w:proofErr w:type="gramEnd"/>
-      <w:r>
-        <w:t xml:space="preserve">array currentPos, EndlessStack previous, list visited, array maze){ </w:t>
-      </w:r>
-    </w:p>
-    <w:p>
-      <w:pPr>
-        <w:pStyle w:val="ADL"/>
-      </w:pPr>
-      <w:r>
-        <w:t>// returns to exits if found if not returns empty array.</w:t>
-      </w:r>
-    </w:p>
-    <w:p>
-      <w:pPr>
-        <w:pStyle w:val="ADL"/>
-      </w:pPr>
-      <w:r>
-        <w:tab/>
-        <w:t xml:space="preserve">array options &lt;- </w:t>
-      </w:r>
-      <w:proofErr w:type="gramStart"/>
-      <w:r>
-        <w:t>lookArround(</w:t>
-      </w:r>
-      <w:proofErr w:type="gramEnd"/>
-      <w:r>
-        <w:t>currentPos, maze)</w:t>
-      </w:r>
-    </w:p>
-    <w:p>
-      <w:pPr>
-        <w:pStyle w:val="ADL"/>
-      </w:pPr>
-      <w:r>
-        <w:tab/>
-        <w:t>previous.add(currentPos)</w:t>
-      </w:r>
-    </w:p>
-    <w:p>
-      <w:pPr>
-        <w:pStyle w:val="ADL"/>
-      </w:pPr>
-      <w:r>
-        <w:tab/>
-        <w:t>vistited.add(currentPos)</w:t>
-      </w:r>
-    </w:p>
-    <w:p>
-      <w:pPr>
-        <w:pStyle w:val="ADL"/>
-      </w:pPr>
-      <w:r>
-        <w:tab/>
-      </w:r>
-    </w:p>
-    <w:p>
-      <w:pPr>
-        <w:pStyle w:val="ADL"/>
-      </w:pPr>
-      <w:r>
-        <w:tab/>
-        <w:t>//check if there's not any options i.e. dead end</w:t>
-      </w:r>
-    </w:p>
-    <w:p>
-      <w:pPr>
-        <w:pStyle w:val="ADL"/>
-      </w:pPr>
-      <w:r>
-        <w:tab/>
-        <w:t xml:space="preserve">if (options == </w:t>
-      </w:r>
-      <w:proofErr w:type="gramStart"/>
-      <w:r>
-        <w:t>null){</w:t>
-      </w:r>
-      <w:proofErr w:type="gramEnd"/>
-    </w:p>
-    <w:p>
-      <w:pPr>
-        <w:pStyle w:val="ADL"/>
-      </w:pPr>
-      <w:r>
-        <w:tab/>
-      </w:r>
-      <w:r>
-        <w:tab/>
-        <w:t>return {}</w:t>
-      </w:r>
-    </w:p>
-    <w:p>
-      <w:pPr>
-        <w:pStyle w:val="ADL"/>
-      </w:pPr>
-      <w:r>
-        <w:tab/>
-        <w:t xml:space="preserve">} </w:t>
-      </w:r>
-      <w:proofErr w:type="gramStart"/>
-      <w:r>
-        <w:t>else{</w:t>
-      </w:r>
-      <w:proofErr w:type="gramEnd"/>
-    </w:p>
-    <w:p>
-      <w:pPr>
-        <w:pStyle w:val="ADL"/>
-      </w:pPr>
-    </w:p>
-    <w:p>
-      <w:pPr>
-        <w:pStyle w:val="ADL"/>
-      </w:pPr>
-      <w:r>
-        <w:tab/>
-      </w:r>
-      <w:r>
-        <w:tab/>
-        <w:t>// check if exit found</w:t>
-      </w:r>
-    </w:p>
-    <w:p>
-      <w:pPr>
-        <w:pStyle w:val="ADL"/>
-      </w:pPr>
-      <w:r>
-        <w:tab/>
-      </w:r>
-      <w:r>
-        <w:tab/>
-        <w:t>for each option in options {</w:t>
-      </w:r>
-    </w:p>
-    <w:p>
-      <w:pPr>
-        <w:pStyle w:val="ADL"/>
-      </w:pPr>
-      <w:r>
-        <w:tab/>
-      </w:r>
-      <w:r>
-        <w:tab/>
-      </w:r>
-      <w:r>
-        <w:tab/>
-        <w:t>if (option == {-</w:t>
-      </w:r>
-      <w:proofErr w:type="gramStart"/>
-      <w:r>
-        <w:t>1,-</w:t>
-      </w:r>
-      <w:proofErr w:type="gramEnd"/>
-      <w:r>
-        <w:t>1} and previous != null){</w:t>
-      </w:r>
-    </w:p>
-    <w:p>
-      <w:pPr>
-        <w:pStyle w:val="ADL"/>
-      </w:pPr>
-      <w:r>
-        <w:tab/>
-      </w:r>
-      <w:r>
-        <w:tab/>
-      </w:r>
-      <w:r>
-        <w:tab/>
-      </w:r>
-      <w:r>
-        <w:tab/>
-        <w:t>previous.add(currentPos)</w:t>
-      </w:r>
-    </w:p>
-    <w:p>
-      <w:pPr>
-        <w:pStyle w:val="ADL"/>
-      </w:pPr>
-      <w:r>
-        <w:tab/>
-      </w:r>
-      <w:r>
-        <w:tab/>
-      </w:r>
-      <w:r>
-        <w:tab/>
-      </w:r>
-      <w:r>
-        <w:tab/>
-        <w:t>return previous</w:t>
-      </w:r>
-    </w:p>
-    <w:p>
-      <w:pPr>
-        <w:pStyle w:val="ADL"/>
-      </w:pPr>
-      <w:r>
-        <w:tab/>
-      </w:r>
-      <w:r>
-        <w:tab/>
-      </w:r>
-      <w:r>
-        <w:tab/>
-        <w:t xml:space="preserve">} </w:t>
-      </w:r>
-    </w:p>
-    <w:p>
-      <w:pPr>
-        <w:pStyle w:val="ADL"/>
-      </w:pPr>
-      <w:r>
-        <w:tab/>
-      </w:r>
-      <w:r>
-        <w:tab/>
-        <w:t>// if not check paths</w:t>
-      </w:r>
-    </w:p>
-    <w:p>
-      <w:pPr>
-        <w:pStyle w:val="ADL"/>
-      </w:pPr>
-      <w:r>
-        <w:tab/>
-      </w:r>
-      <w:r>
-        <w:tab/>
-        <w:t>for each option in options {</w:t>
-      </w:r>
-    </w:p>
-    <w:p>
-      <w:pPr>
-        <w:pStyle w:val="ADL"/>
-      </w:pPr>
-      <w:r>
-        <w:tab/>
-      </w:r>
-      <w:r>
-        <w:tab/>
-      </w:r>
-      <w:r>
-        <w:tab/>
-      </w:r>
-      <w:proofErr w:type="gramStart"/>
-      <w:r>
-        <w:t>if( !</w:t>
-      </w:r>
-      <w:proofErr w:type="gramEnd"/>
-      <w:r>
-        <w:t>visited.isIn(option)){</w:t>
-      </w:r>
-    </w:p>
-    <w:p>
-      <w:pPr>
-        <w:pStyle w:val="ADL"/>
-      </w:pPr>
-      <w:r>
-        <w:tab/>
-      </w:r>
-      <w:r>
-        <w:tab/>
-      </w:r>
-      <w:r>
-        <w:tab/>
-      </w:r>
-      <w:r>
-        <w:tab/>
-      </w:r>
-    </w:p>
-    <w:p>
-      <w:pPr>
-        <w:pStyle w:val="ADL"/>
-      </w:pPr>
-      <w:r>
-        <w:tab/>
-      </w:r>
-      <w:r>
-        <w:tab/>
-      </w:r>
-      <w:r>
-        <w:tab/>
-      </w:r>
-      <w:r>
-        <w:tab/>
-        <w:t xml:space="preserve">EndlessStack route &lt;- </w:t>
-      </w:r>
-      <w:proofErr w:type="gramStart"/>
-      <w:r>
-        <w:t>findRoute(</w:t>
-      </w:r>
-      <w:proofErr w:type="gramEnd"/>
-      <w:r>
-        <w:t>option, previous, visited maze)</w:t>
-      </w:r>
-    </w:p>
-    <w:p>
-      <w:pPr>
-        <w:pStyle w:val="ADL"/>
-      </w:pPr>
-      <w:r>
-        <w:tab/>
-      </w:r>
-      <w:r>
-        <w:tab/>
-      </w:r>
-      <w:r>
-        <w:tab/>
-      </w:r>
-      <w:r>
-        <w:tab/>
-        <w:t>if (</w:t>
-      </w:r>
-      <w:proofErr w:type="gramStart"/>
-      <w:r>
-        <w:t>route !</w:t>
-      </w:r>
-      <w:proofErr w:type="gramEnd"/>
-      <w:r>
-        <w:t>= null){</w:t>
-      </w:r>
-    </w:p>
-    <w:p>
-      <w:pPr>
-        <w:pStyle w:val="ADL"/>
-      </w:pPr>
-      <w:r>
-        <w:tab/>
-      </w:r>
-      <w:r>
-        <w:tab/>
-      </w:r>
-      <w:r>
-        <w:tab/>
-      </w:r>
-      <w:r>
-        <w:tab/>
-      </w:r>
-      <w:r>
-        <w:tab/>
-        <w:t>return route</w:t>
-      </w:r>
-    </w:p>
-    <w:p>
-      <w:pPr>
-        <w:pStyle w:val="ADL"/>
-      </w:pPr>
-      <w:r>
-        <w:tab/>
-      </w:r>
-      <w:r>
-        <w:tab/>
-      </w:r>
-      <w:r>
-        <w:tab/>
-      </w:r>
-      <w:r>
-        <w:tab/>
-        <w:t>}</w:t>
-      </w:r>
-    </w:p>
-    <w:p>
-      <w:pPr>
-        <w:pStyle w:val="ADL"/>
-      </w:pPr>
-      <w:r>
-        <w:tab/>
-      </w:r>
-      <w:r>
-        <w:tab/>
-      </w:r>
-      <w:r>
-        <w:tab/>
-        <w:t>}</w:t>
-      </w:r>
-    </w:p>
-    <w:p>
-      <w:pPr>
-        <w:pStyle w:val="ADL"/>
-      </w:pPr>
-      <w:r>
-        <w:tab/>
-      </w:r>
-      <w:r>
-        <w:tab/>
-        <w:t>}</w:t>
-      </w:r>
-    </w:p>
-    <w:p>
-      <w:pPr>
-        <w:pStyle w:val="ADL"/>
-      </w:pPr>
-      <w:r>
-        <w:tab/>
-      </w:r>
-      <w:r>
-        <w:tab/>
-        <w:t xml:space="preserve">if </w:t>
-      </w:r>
-      <w:proofErr w:type="gramStart"/>
-      <w:r>
-        <w:t>( previous</w:t>
-      </w:r>
-      <w:proofErr w:type="gramEnd"/>
-      <w:r>
-        <w:t xml:space="preserve"> == null) {</w:t>
-      </w:r>
-    </w:p>
-    <w:p>
-      <w:pPr>
-        <w:pStyle w:val="ADL"/>
-      </w:pPr>
-      <w:r>
-        <w:tab/>
-      </w:r>
-      <w:r>
-        <w:tab/>
-      </w:r>
-      <w:r>
-        <w:tab/>
-      </w:r>
-      <w:proofErr w:type="gramStart"/>
-      <w:r>
-        <w:t>print(</w:t>
-      </w:r>
-      <w:proofErr w:type="gramEnd"/>
-      <w:r>
-        <w:t>"no exit")</w:t>
-      </w:r>
-    </w:p>
-    <w:p>
-      <w:pPr>
-        <w:pStyle w:val="ADL"/>
-      </w:pPr>
-      <w:r>
-        <w:tab/>
-      </w:r>
-      <w:r>
-        <w:tab/>
-      </w:r>
-      <w:proofErr w:type="gramStart"/>
-      <w:r>
-        <w:t>}esle</w:t>
-      </w:r>
-      <w:proofErr w:type="gramEnd"/>
-      <w:r>
-        <w:t>{</w:t>
-      </w:r>
-    </w:p>
-    <w:p>
-      <w:pPr>
-        <w:pStyle w:val="ADL"/>
-      </w:pPr>
-      <w:r>
-        <w:tab/>
-      </w:r>
-      <w:r>
-        <w:tab/>
-      </w:r>
-      <w:r>
-        <w:tab/>
-        <w:t>return {}</w:t>
-      </w:r>
-      <w:r>
-        <w:tab/>
-      </w:r>
-      <w:r>
-        <w:tab/>
-      </w:r>
-    </w:p>
-    <w:p>
-      <w:pPr>
-        <w:pStyle w:val="ADL"/>
-      </w:pPr>
-      <w:r>
-        <w:tab/>
-      </w:r>
-      <w:r>
-        <w:tab/>
-        <w:t>}</w:t>
-      </w:r>
-    </w:p>
-    <w:p>
-      <w:pPr>
-        <w:pStyle w:val="ADL"/>
-      </w:pPr>
-      <w:r>
-        <w:tab/>
-        <w:t>}</w:t>
-      </w:r>
-    </w:p>
-    <w:p>
-      <w:pPr>
-        <w:pStyle w:val="ADL"/>
-      </w:pPr>
-      <w:r>
-        <w:t>}</w:t>
-      </w:r>
-    </w:p>
-    <w:p>
-      <w:pPr>
-        <w:pStyle w:val="Subtitle"/>
-      </w:pPr>
-      <w:r>
-        <w:t xml:space="preserve">Breadth First </w:t>
-      </w:r>
-      <w:r>
-        <w:t>Data Structures</w:t>
-      </w:r>
-    </w:p>
-    <w:p>
-      <w:pPr>
         <w:rPr>
           <w:b/>
           <w:bCs/>
         </w:rPr>
       </w:pPr>
       <w:r>
+        <w:t xml:space="preserve">Use of First in First out to implement a breadth first solution. </w:t>
+      </w:r>
+    </w:p>
+    <w:p>
+      <w:pPr>
         <w:rPr>
           <w:b/>
           <w:bCs/>
         </w:rPr>
-        <w:lastRenderedPageBreak/>
-        <w:t xml:space="preserve">Queue </w:t>
-      </w:r>
+      </w:pPr>
       <w:r>
         <w:rPr>
           <w:b/>
           <w:bCs/>
         </w:rPr>
-        <w:t>– U</w:t>
-      </w:r>
-      <w:r>
-        <w:rPr>
-          <w:b/>
-          <w:bCs/>
-        </w:rPr>
-        <w:t>sed</w:t>
-      </w:r>
-      <w:r>
-        <w:rPr>
-          <w:b/>
-          <w:bCs/>
-        </w:rPr>
-        <w:t xml:space="preserve"> to store nodes to visit next</w:t>
+        <w:t xml:space="preserve">Node </w:t>
       </w:r>
     </w:p>
     <w:p>
@@ -8852,55 +8829,9 @@
           <w:ilvl w:val="0"/>
           <w:numId w:val="3"/>
         </w:numPr>
-        <w:rPr>
-          <w:b/>
-          <w:bCs/>
-        </w:rPr>
-      </w:pPr>
-      <w:r>
-        <w:t>Dynamic for same reasons as Endless stack</w:t>
-      </w:r>
-    </w:p>
-    <w:p>
-      <w:pPr>
-        <w:pStyle w:val="ListParagraph"/>
-        <w:numPr>
-          <w:ilvl w:val="0"/>
-          <w:numId w:val="3"/>
-        </w:numPr>
-        <w:rPr>
-          <w:b/>
-          <w:bCs/>
-        </w:rPr>
-      </w:pPr>
-      <w:r>
-        <w:t xml:space="preserve">Use of First in First out to implement a breadth first solution. </w:t>
-      </w:r>
-    </w:p>
-    <w:p>
-      <w:pPr>
-        <w:rPr>
-          <w:b/>
-          <w:bCs/>
-        </w:rPr>
-      </w:pPr>
-      <w:r>
-        <w:rPr>
-          <w:b/>
-          <w:bCs/>
-        </w:rPr>
-        <w:t xml:space="preserve">Node </w:t>
-      </w:r>
-    </w:p>
-    <w:p>
-      <w:pPr>
-        <w:pStyle w:val="ListParagraph"/>
-        <w:numPr>
-          <w:ilvl w:val="0"/>
-          <w:numId w:val="3"/>
-        </w:numPr>
-      </w:pPr>
-      <w:r>
+      </w:pPr>
+      <w:r>
+        <w:lastRenderedPageBreak/>
         <w:t>Custom data structure</w:t>
       </w:r>
     </w:p>
@@ -9528,7 +9459,6 @@
             </w:pPr>
             <w:proofErr w:type="gramStart"/>
             <w:r>
-              <w:lastRenderedPageBreak/>
               <w:t>N.O</w:t>
             </w:r>
             <w:proofErr w:type="gramEnd"/>
@@ -10762,6 +10692,7 @@
         <w:pStyle w:val="Subtitle"/>
       </w:pPr>
       <w:r>
+        <w:lastRenderedPageBreak/>
         <w:t>Comments on acceptance tests</w:t>
       </w:r>
     </w:p>
@@ -10895,422 +10826,308 @@
         <w:rPr>
           <w:rFonts w:eastAsiaTheme="majorEastAsia"/>
         </w:rPr>
-        <w:t xml:space="preserve"> where as </w:t>
+        <w:t xml:space="preserve"> where as breadth first always cuts the corner. This is because of the way the algorithms work</w:t>
       </w:r>
       <w:r>
         <w:rPr>
           <w:rFonts w:eastAsiaTheme="majorEastAsia"/>
         </w:rPr>
-        <w:lastRenderedPageBreak/>
-        <w:t>breadth first always cuts the corner. This is because of the way the algorithms work</w:t>
+        <w:t>. T</w:t>
       </w:r>
       <w:r>
         <w:rPr>
           <w:rFonts w:eastAsiaTheme="majorEastAsia"/>
         </w:rPr>
-        <w:t>. T</w:t>
+        <w:t>hey both start top left and work their way across left to right top to bottom</w:t>
       </w:r>
       <w:r>
         <w:rPr>
           <w:rFonts w:eastAsiaTheme="majorEastAsia"/>
         </w:rPr>
-        <w:t>hey both start top left and work their way across left to right top to bottom</w:t>
+        <w:t xml:space="preserve">. </w:t>
       </w:r>
       <w:r>
         <w:rPr>
           <w:rFonts w:eastAsiaTheme="majorEastAsia"/>
         </w:rPr>
+        <w:t>Depth first goes to the first zero it sees, hence why it only sometimes uses the diagonal</w:t>
+      </w:r>
+      <w:r>
+        <w:rPr>
+          <w:rFonts w:eastAsiaTheme="majorEastAsia"/>
+        </w:rPr>
+        <w:t xml:space="preserve"> </w:t>
+      </w:r>
+      <w:r>
+        <w:rPr>
+          <w:rFonts w:eastAsiaTheme="majorEastAsia"/>
+        </w:rPr>
+        <w:t>whereas</w:t>
+      </w:r>
+      <w:r>
+        <w:rPr>
+          <w:rFonts w:eastAsiaTheme="majorEastAsia"/>
+        </w:rPr>
+        <w:t xml:space="preserve"> breadth first goes to </w:t>
+      </w:r>
+      <w:r>
+        <w:rPr>
+          <w:rFonts w:eastAsiaTheme="majorEastAsia"/>
+        </w:rPr>
+        <w:t>all,</w:t>
+      </w:r>
+      <w:r>
+        <w:rPr>
+          <w:rFonts w:eastAsiaTheme="majorEastAsia"/>
+        </w:rPr>
+        <w:t xml:space="preserve"> and the shortest route is found after</w:t>
+      </w:r>
+      <w:r>
+        <w:rPr>
+          <w:rFonts w:eastAsiaTheme="majorEastAsia"/>
+        </w:rPr>
+        <w:t xml:space="preserve"> hence the consistent corner cutting</w:t>
+      </w:r>
+      <w:r>
+        <w:rPr>
+          <w:rFonts w:eastAsiaTheme="majorEastAsia"/>
+        </w:rPr>
+        <w:t>.</w:t>
+      </w:r>
+      <w:r>
+        <w:rPr>
+          <w:rFonts w:eastAsiaTheme="majorEastAsia"/>
+        </w:rPr>
+        <w:t xml:space="preserve"> This would suggest that breadth first is better at finding the shortest </w:t>
+      </w:r>
+      <w:proofErr w:type="gramStart"/>
+      <w:r>
+        <w:rPr>
+          <w:rFonts w:eastAsiaTheme="majorEastAsia"/>
+        </w:rPr>
+        <w:t>route</w:t>
+      </w:r>
+      <w:proofErr w:type="gramEnd"/>
+      <w:r>
+        <w:rPr>
+          <w:rFonts w:eastAsiaTheme="majorEastAsia"/>
+        </w:rPr>
+        <w:t xml:space="preserve"> but depth first is better at finding a route fastest</w:t>
+      </w:r>
+    </w:p>
+    <w:p>
+      <w:pPr>
+        <w:pStyle w:val="Heading2"/>
+      </w:pPr>
+      <w:bookmarkStart w:id="7" w:name="_Toc178928241"/>
+      <w:r>
+        <w:t>2</w:t>
+      </w:r>
+      <w:r>
+        <w:t>.4 Descriptive Report, including artefacts</w:t>
+      </w:r>
+      <w:bookmarkEnd w:id="7"/>
+    </w:p>
+    <w:p/>
+    <w:p>
+      <w:r>
+        <w:t>In this section, you are required to elaborate on how you devised your algorithm and developed the corresponding implementation in C#.</w:t>
+      </w:r>
+      <w:r>
+        <w:t xml:space="preserve"> Specifically, we are interested in your description of how you transformed</w:t>
+      </w:r>
+      <w:r>
+        <w:t xml:space="preserve"> your algorithm(s) into a corresponding implementation in C#</w:t>
+      </w:r>
+      <w:r>
+        <w:t xml:space="preserve"> and what strategy you employed to </w:t>
+      </w:r>
+      <w:r>
+        <w:t>address the issues in this project (see below).</w:t>
+      </w:r>
+    </w:p>
+    <w:p/>
+    <w:p>
+      <w:pPr>
+        <w:pStyle w:val="Heading3"/>
+      </w:pPr>
+      <w:bookmarkStart w:id="8" w:name="_Toc178928242"/>
+      <w:r>
+        <w:t>2</w:t>
+      </w:r>
+      <w:r>
+        <w:t>.4.1</w:t>
+      </w:r>
+      <w:r>
+        <w:rPr>
+          <w:rFonts w:ascii="Arial" w:hAnsi="Arial" w:cs="Arial"/>
+        </w:rPr>
+        <w:t xml:space="preserve"> </w:t>
+      </w:r>
+      <w:r>
+        <w:t>Transitioning algorithms to implementation</w:t>
+      </w:r>
+      <w:bookmarkEnd w:id="8"/>
+    </w:p>
+    <w:p/>
+    <w:p>
+      <w:r>
+        <w:t xml:space="preserve">During implementation I changed from the ADL significantly </w:t>
+      </w:r>
+      <w:r>
+        <w:t xml:space="preserve">to simplify the program. </w:t>
+      </w:r>
+      <w:r>
+        <w:t xml:space="preserve">I realised for both </w:t>
+      </w:r>
+      <w:r>
+        <w:t xml:space="preserve">solutions I </w:t>
+      </w:r>
+      <w:r>
+        <w:t>didn’t</w:t>
+      </w:r>
+      <w:r>
+        <w:t xml:space="preserve"> need</w:t>
+      </w:r>
+      <w:r>
+        <w:t xml:space="preserve"> </w:t>
+      </w:r>
+      <w:proofErr w:type="gramStart"/>
+      <w:r>
+        <w:t>an</w:t>
+      </w:r>
+      <w:proofErr w:type="gramEnd"/>
+      <w:r>
+        <w:t xml:space="preserve"> look around function if I was just going to loop through again. So instead of ‘looking around’ then process</w:t>
+      </w:r>
+      <w:r>
+        <w:t xml:space="preserve">ing I process as I ‘look around’ this reduces the time complexity of both </w:t>
+      </w:r>
+      <w:r>
+        <w:t>algorithms and</w:t>
+      </w:r>
+      <w:r>
+        <w:t xml:space="preserve"> means there are less function calling. </w:t>
+      </w:r>
+    </w:p>
+    <w:p/>
+    <w:p>
+      <w:r>
+        <w:t>I also decided to wrap</w:t>
+      </w:r>
+      <w:r>
+        <w:t xml:space="preserve"> both solutioning’s</w:t>
+      </w:r>
+      <w:r>
+        <w:t xml:space="preserve"> </w:t>
+      </w:r>
+      <w:r>
+        <w:t>code</w:t>
+      </w:r>
+      <w:r>
+        <w:t xml:space="preserve"> in a class </w:t>
+      </w:r>
+      <w:r>
+        <w:t>so I can take advantage of encapsulation</w:t>
+      </w:r>
+      <w:r>
+        <w:t xml:space="preserve"> and inheritance. I created a common class </w:t>
+      </w:r>
+      <w:proofErr w:type="spellStart"/>
+      <w:r>
+        <w:t>routingAlgorithm</w:t>
+      </w:r>
+      <w:proofErr w:type="spellEnd"/>
+      <w:r>
+        <w:t xml:space="preserve"> that</w:t>
+      </w:r>
+      <w:r>
+        <w:t xml:space="preserve"> stores the </w:t>
+      </w:r>
+      <w:proofErr w:type="spellStart"/>
+      <w:r>
+        <w:t>in</w:t>
+      </w:r>
+      <w:r>
+        <w:t>R</w:t>
+      </w:r>
+      <w:r>
+        <w:t>ange</w:t>
+      </w:r>
+      <w:proofErr w:type="spellEnd"/>
+      <w:r>
+        <w:t xml:space="preserve"> function and originally the look around function. </w:t>
+      </w:r>
+      <w:proofErr w:type="spellStart"/>
+      <w:proofErr w:type="gramStart"/>
+      <w:r>
+        <w:t>inRange</w:t>
+      </w:r>
+      <w:proofErr w:type="spellEnd"/>
+      <w:r>
+        <w:t>(</w:t>
+      </w:r>
+      <w:proofErr w:type="gramEnd"/>
+      <w:r>
+        <w:t xml:space="preserve">), is a function that I realised need to make because of how C# </w:t>
+      </w:r>
+      <w:r>
+        <w:t>handles</w:t>
+      </w:r>
+      <w:r>
+        <w:t xml:space="preserve"> </w:t>
+      </w:r>
+      <w:r>
+        <w:t xml:space="preserve">out of range </w:t>
+      </w:r>
+      <w:r>
+        <w:t xml:space="preserve">accessing that I overlooked when designing the </w:t>
+      </w:r>
+      <w:r>
+        <w:t>algorithms</w:t>
+      </w:r>
+      <w:r>
+        <w:t xml:space="preserve"> in ADL</w:t>
+      </w:r>
+      <w:r>
+        <w:t>.</w:t>
+      </w:r>
+    </w:p>
+    <w:p/>
+    <w:p>
+      <w:r>
+        <w:t>Depth first has a findRoutePt2 function as I wanted have the solutions return the same data structure</w:t>
+      </w:r>
+      <w:r>
+        <w:t xml:space="preserve"> but still wanted to use and Endless stack in the recursion element so in the </w:t>
+      </w:r>
+      <w:r>
+        <w:t xml:space="preserve">Depth first </w:t>
+      </w:r>
+      <w:r>
+        <w:t xml:space="preserve">code </w:t>
+      </w:r>
+      <w:proofErr w:type="spellStart"/>
+      <w:r>
+        <w:t>findRoute</w:t>
+      </w:r>
+      <w:proofErr w:type="spellEnd"/>
+      <w:r>
+        <w:t xml:space="preserve"> acts as wrapper function that formats the output of the </w:t>
+      </w:r>
+      <w:proofErr w:type="gramStart"/>
+      <w:r>
+        <w:t xml:space="preserve">recursive  </w:t>
+      </w:r>
+      <w:r>
+        <w:t>findRoutePt</w:t>
+      </w:r>
+      <w:proofErr w:type="gramEnd"/>
+      <w:r>
+        <w:t>2</w:t>
+      </w:r>
+      <w:r>
         <w:t xml:space="preserve">. </w:t>
-      </w:r>
-      <w:r>
-        <w:rPr>
-          <w:rFonts w:eastAsiaTheme="majorEastAsia"/>
-        </w:rPr>
-        <w:t>Depth first goes to the first zero it sees, hence why it only sometimes uses the diagonal</w:t>
-      </w:r>
-      <w:r>
-        <w:rPr>
-          <w:rFonts w:eastAsiaTheme="majorEastAsia"/>
-        </w:rPr>
-        <w:t xml:space="preserve"> </w:t>
-      </w:r>
-      <w:r>
-        <w:rPr>
-          <w:rFonts w:eastAsiaTheme="majorEastAsia"/>
-        </w:rPr>
-        <w:t>whereas</w:t>
-      </w:r>
-      <w:r>
-        <w:rPr>
-          <w:rFonts w:eastAsiaTheme="majorEastAsia"/>
-        </w:rPr>
-        <w:t xml:space="preserve"> breadth first goes to </w:t>
-      </w:r>
-      <w:r>
-        <w:rPr>
-          <w:rFonts w:eastAsiaTheme="majorEastAsia"/>
-        </w:rPr>
-        <w:t>all,</w:t>
-      </w:r>
-      <w:r>
-        <w:rPr>
-          <w:rFonts w:eastAsiaTheme="majorEastAsia"/>
-        </w:rPr>
-        <w:t xml:space="preserve"> and the shortest route is found after</w:t>
-      </w:r>
-      <w:r>
-        <w:rPr>
-          <w:rFonts w:eastAsiaTheme="majorEastAsia"/>
-        </w:rPr>
-        <w:t xml:space="preserve"> hence the consistent corner cutting</w:t>
-      </w:r>
-      <w:r>
-        <w:rPr>
-          <w:rFonts w:eastAsiaTheme="majorEastAsia"/>
-        </w:rPr>
-        <w:t>.</w:t>
-      </w:r>
-      <w:r>
-        <w:rPr>
-          <w:rFonts w:eastAsiaTheme="majorEastAsia"/>
-        </w:rPr>
-        <w:t xml:space="preserve"> This would suggest that breadth first is better at finding the shortest </w:t>
-      </w:r>
-      <w:proofErr w:type="gramStart"/>
-      <w:r>
-        <w:rPr>
-          <w:rFonts w:eastAsiaTheme="majorEastAsia"/>
-        </w:rPr>
-        <w:t>route</w:t>
-      </w:r>
-      <w:proofErr w:type="gramEnd"/>
-      <w:r>
-        <w:rPr>
-          <w:rFonts w:eastAsiaTheme="majorEastAsia"/>
-        </w:rPr>
-        <w:t xml:space="preserve"> but depth first is better at finding a route fastest</w:t>
-      </w:r>
-    </w:p>
-    <w:p>
-      <w:pPr>
-        <w:pStyle w:val="Heading2"/>
-      </w:pPr>
-      <w:bookmarkStart w:id="7" w:name="_Toc178928241"/>
-      <w:r>
-        <w:t>2</w:t>
-      </w:r>
-      <w:r>
-        <w:t>.4 Descriptive Report, including artefacts</w:t>
-      </w:r>
-      <w:bookmarkEnd w:id="7"/>
-    </w:p>
-    <w:p/>
-    <w:p>
-      <w:r>
-        <w:t>In this section, you are required to elaborate on how you devised your algorithm and developed the corresponding implementation in C#.</w:t>
-      </w:r>
-      <w:r>
-        <w:t xml:space="preserve"> Specifically, we are interested in your description of how you transformed</w:t>
-      </w:r>
-      <w:r>
-        <w:t xml:space="preserve"> your algorithm(s) into a corresponding implementation in C#</w:t>
-      </w:r>
-      <w:r>
-        <w:t xml:space="preserve"> and what strategy you employed to </w:t>
-      </w:r>
-      <w:r>
-        <w:t>address the issues in this project (see below).</w:t>
-      </w:r>
-    </w:p>
-    <w:p/>
-    <w:p>
-      <w:pPr>
-        <w:pStyle w:val="Heading3"/>
-      </w:pPr>
-      <w:bookmarkStart w:id="8" w:name="_Toc178928242"/>
-      <w:r>
-        <w:t>2</w:t>
-      </w:r>
-      <w:r>
-        <w:t>.4.1</w:t>
-      </w:r>
-      <w:r>
-        <w:rPr>
-          <w:rFonts w:ascii="Arial" w:hAnsi="Arial" w:cs="Arial"/>
-        </w:rPr>
-        <w:t xml:space="preserve"> </w:t>
-      </w:r>
-      <w:r>
-        <w:t>Transitioning algorithms to implementation</w:t>
-      </w:r>
-      <w:bookmarkEnd w:id="8"/>
-    </w:p>
-    <w:p/>
-    <w:p>
-      <w:pPr>
-        <w:rPr>
-          <w:i/>
-          <w:iCs/>
-        </w:rPr>
-      </w:pPr>
-      <w:r>
-        <w:rPr>
-          <w:i/>
-          <w:iCs/>
-        </w:rPr>
-        <w:t xml:space="preserve">Writing the code from ADL to Java was very simple, it does include more print statements for the program, however the same implementation is there as shown in the ADL above. The main difference is the stack class has a member variable called ‘item’, which stores the last item that has been popped from the stack. Apposed to directly storing the item from the </w:t>
-      </w:r>
-      <w:proofErr w:type="gramStart"/>
-      <w:r>
-        <w:rPr>
-          <w:i/>
-          <w:iCs/>
-        </w:rPr>
-        <w:t>pop(</w:t>
-      </w:r>
-      <w:proofErr w:type="gramEnd"/>
-      <w:r>
-        <w:rPr>
-          <w:i/>
-          <w:iCs/>
-        </w:rPr>
-        <w:t>) method returning a value.</w:t>
-      </w:r>
-    </w:p>
-    <w:p>
-      <w:pPr>
-        <w:rPr>
-          <w:i/>
-          <w:iCs/>
-        </w:rPr>
-      </w:pPr>
-    </w:p>
-    <w:p>
-      <w:pPr>
-        <w:rPr>
-          <w:i/>
-          <w:iCs/>
-        </w:rPr>
-      </w:pPr>
-      <w:r>
-        <w:rPr>
-          <w:i/>
-          <w:iCs/>
-        </w:rPr>
-        <w:t>Here is a diagram of the StackClass that I have created. This is the main class, however in the coded version there is some extra print functions for visual purposes only in the console application, so I have not included them here.</w:t>
-      </w:r>
-    </w:p>
-    <w:p>
-      <w:pPr>
-        <w:rPr>
-          <w:i/>
-          <w:iCs/>
-        </w:rPr>
-      </w:pPr>
-    </w:p>
-    <w:p>
-      <w:r>
-        <w:rPr>
-          <w:noProof/>
-        </w:rPr>
-        <w:drawing>
-          <wp:inline distT="0" distB="0" distL="0" distR="0" wp14:anchorId="3B6088FD" wp14:editId="01742858">
-            <wp:extent cx="1274323" cy="2142892"/>
-            <wp:effectExtent l="0" t="0" r="0" b="3810"/>
-            <wp:docPr id="49" name="Picture 49" descr="Table&#10;&#10;Description automatically generated"/>
-            <wp:cNvGraphicFramePr>
-              <a:graphicFrameLocks xmlns:a="http://schemas.openxmlformats.org/drawingml/2006/main" noChangeAspect="1"/>
-            </wp:cNvGraphicFramePr>
-            <a:graphic xmlns:a="http://schemas.openxmlformats.org/drawingml/2006/main">
-              <a:graphicData uri="http://schemas.openxmlformats.org/drawingml/2006/picture">
-                <pic:pic xmlns:pic="http://schemas.openxmlformats.org/drawingml/2006/picture">
-                  <pic:nvPicPr>
-                    <pic:cNvPr id="49" name="Picture 49" descr="Table&#10;&#10;Description automatically generated"/>
-                    <pic:cNvPicPr/>
-                  </pic:nvPicPr>
-                  <pic:blipFill>
-                    <a:blip r:embed="rId13" cstate="print">
-                      <a:extLst>
-                        <a:ext uri="{28A0092B-C50C-407E-A947-70E740481C1C}">
-                          <a14:useLocalDpi xmlns:a14="http://schemas.microsoft.com/office/drawing/2010/main" val="0"/>
-                        </a:ext>
-                      </a:extLst>
-                    </a:blip>
-                    <a:stretch>
-                      <a:fillRect/>
-                    </a:stretch>
-                  </pic:blipFill>
-                  <pic:spPr>
-                    <a:xfrm>
-                      <a:off x="0" y="0"/>
-                      <a:ext cx="1296024" cy="2179384"/>
-                    </a:xfrm>
-                    <a:prstGeom prst="rect">
-                      <a:avLst/>
-                    </a:prstGeom>
-                  </pic:spPr>
-                </pic:pic>
-              </a:graphicData>
-            </a:graphic>
-          </wp:inline>
-        </w:drawing>
-      </w:r>
-    </w:p>
-    <w:p/>
-    <w:p>
-      <w:pPr>
-        <w:rPr>
-          <w:i/>
-          <w:iCs/>
-        </w:rPr>
-      </w:pPr>
-      <w:r>
-        <w:rPr>
-          <w:i/>
-          <w:iCs/>
-        </w:rPr>
-        <w:t xml:space="preserve">The entirety of the coded Stack class will be shown in the video presentation. However here is the implemented </w:t>
-      </w:r>
-      <w:proofErr w:type="gramStart"/>
-      <w:r>
-        <w:rPr>
-          <w:i/>
-          <w:iCs/>
-        </w:rPr>
-        <w:t>sort(</w:t>
-      </w:r>
-      <w:proofErr w:type="gramEnd"/>
-      <w:r>
-        <w:rPr>
-          <w:i/>
-          <w:iCs/>
-        </w:rPr>
-        <w:t>) method designed to sort the plates in order with the largest at the bottom and smallest on top.</w:t>
-      </w:r>
-    </w:p>
-    <w:p>
-      <w:pPr>
-        <w:pStyle w:val="Heading3"/>
-      </w:pPr>
-    </w:p>
-    <w:p>
-      <w:r>
-        <w:rPr>
-          <w:noProof/>
-        </w:rPr>
-        <w:drawing>
-          <wp:inline distT="0" distB="0" distL="0" distR="0" wp14:anchorId="603C6C44" wp14:editId="67B6EAC7">
-            <wp:extent cx="2583064" cy="2239860"/>
-            <wp:effectExtent l="0" t="0" r="0" b="0"/>
-            <wp:docPr id="50" name="Picture 50" descr="Text&#10;&#10;Description automatically generated"/>
-            <wp:cNvGraphicFramePr>
-              <a:graphicFrameLocks xmlns:a="http://schemas.openxmlformats.org/drawingml/2006/main" noChangeAspect="1"/>
-            </wp:cNvGraphicFramePr>
-            <a:graphic xmlns:a="http://schemas.openxmlformats.org/drawingml/2006/main">
-              <a:graphicData uri="http://schemas.openxmlformats.org/drawingml/2006/picture">
-                <pic:pic xmlns:pic="http://schemas.openxmlformats.org/drawingml/2006/picture">
-                  <pic:nvPicPr>
-                    <pic:cNvPr id="50" name="Picture 50" descr="Text&#10;&#10;Description automatically generated"/>
-                    <pic:cNvPicPr/>
-                  </pic:nvPicPr>
-                  <pic:blipFill>
-                    <a:blip r:embed="rId14">
-                      <a:extLst>
-                        <a:ext uri="{28A0092B-C50C-407E-A947-70E740481C1C}">
-                          <a14:useLocalDpi xmlns:a14="http://schemas.microsoft.com/office/drawing/2010/main" val="0"/>
-                        </a:ext>
-                      </a:extLst>
-                    </a:blip>
-                    <a:stretch>
-                      <a:fillRect/>
-                    </a:stretch>
-                  </pic:blipFill>
-                  <pic:spPr>
-                    <a:xfrm>
-                      <a:off x="0" y="0"/>
-                      <a:ext cx="2603117" cy="2257249"/>
-                    </a:xfrm>
-                    <a:prstGeom prst="rect">
-                      <a:avLst/>
-                    </a:prstGeom>
-                  </pic:spPr>
-                </pic:pic>
-              </a:graphicData>
-            </a:graphic>
-          </wp:inline>
-        </w:drawing>
-      </w:r>
-    </w:p>
-    <w:p/>
-    <w:p>
-      <w:pPr>
-        <w:rPr>
-          <w:i/>
-          <w:iCs/>
-        </w:rPr>
-      </w:pPr>
-      <w:r>
-        <w:rPr>
-          <w:i/>
-          <w:iCs/>
-        </w:rPr>
-        <w:t>As well as the procedure of creating the randomised plates and checking the material and initial order.</w:t>
-      </w:r>
-    </w:p>
-    <w:p>
-      <w:pPr>
-        <w:rPr>
-          <w:i/>
-          <w:iCs/>
-        </w:rPr>
-      </w:pPr>
-    </w:p>
-    <w:p>
-      <w:r>
-        <w:rPr>
-          <w:noProof/>
-        </w:rPr>
-        <w:drawing>
-          <wp:inline distT="0" distB="0" distL="0" distR="0" wp14:anchorId="21ACABA5" wp14:editId="4483AB60">
-            <wp:extent cx="3116329" cy="2908570"/>
-            <wp:effectExtent l="0" t="0" r="0" b="0"/>
-            <wp:docPr id="5" name="Picture 5" descr="Text&#10;&#10;Description automatically generated"/>
-            <wp:cNvGraphicFramePr>
-              <a:graphicFrameLocks xmlns:a="http://schemas.openxmlformats.org/drawingml/2006/main" noChangeAspect="1"/>
-            </wp:cNvGraphicFramePr>
-            <a:graphic xmlns:a="http://schemas.openxmlformats.org/drawingml/2006/main">
-              <a:graphicData uri="http://schemas.openxmlformats.org/drawingml/2006/picture">
-                <pic:pic xmlns:pic="http://schemas.openxmlformats.org/drawingml/2006/picture">
-                  <pic:nvPicPr>
-                    <pic:cNvPr id="4" name="Picture 4" descr="Text&#10;&#10;Description automatically generated"/>
-                    <pic:cNvPicPr/>
-                  </pic:nvPicPr>
-                  <pic:blipFill>
-                    <a:blip r:embed="rId15" cstate="print">
-                      <a:extLst>
-                        <a:ext uri="{28A0092B-C50C-407E-A947-70E740481C1C}">
-                          <a14:useLocalDpi xmlns:a14="http://schemas.microsoft.com/office/drawing/2010/main" val="0"/>
-                        </a:ext>
-                      </a:extLst>
-                    </a:blip>
-                    <a:stretch>
-                      <a:fillRect/>
-                    </a:stretch>
-                  </pic:blipFill>
-                  <pic:spPr>
-                    <a:xfrm>
-                      <a:off x="0" y="0"/>
-                      <a:ext cx="3168354" cy="2957127"/>
-                    </a:xfrm>
-                    <a:prstGeom prst="rect">
-                      <a:avLst/>
-                    </a:prstGeom>
-                  </pic:spPr>
-                </pic:pic>
-              </a:graphicData>
-            </a:graphic>
-          </wp:inline>
-        </w:drawing>
       </w:r>
     </w:p>
     <w:p/>
@@ -11541,7 +11358,7 @@
                     <pic:cNvPicPr/>
                   </pic:nvPicPr>
                   <pic:blipFill>
-                    <a:blip r:embed="rId16"/>
+                    <a:blip r:embed="rId13"/>
                     <a:stretch>
                       <a:fillRect/>
                     </a:stretch>
@@ -12710,7 +12527,6 @@
                               </w:rPr>
                               <w:t xml:space="preserve">Procedure </w:t>
                             </w:r>
-                            <w:proofErr w:type="gramStart"/>
                             <w:r>
                               <w:rPr>
                                 <w:i/>
@@ -12727,17 +12543,7 @@
                                 <w:sz w:val="12"/>
                                 <w:szCs w:val="12"/>
                               </w:rPr>
-                              <w:t>(</w:t>
-                            </w:r>
-                            <w:proofErr w:type="gramEnd"/>
-                            <w:r>
-                              <w:rPr>
-                                <w:i/>
-                                <w:iCs/>
-                                <w:sz w:val="12"/>
-                                <w:szCs w:val="12"/>
-                              </w:rPr>
-                              <w:t xml:space="preserve">IN </w:t>
+                              <w:t xml:space="preserve">(IN </w:t>
                             </w:r>
                             <w:r>
                               <w:rPr>
@@ -12797,7 +12603,6 @@
                               <w:tab/>
                               <w:t xml:space="preserve">declare </w:t>
                             </w:r>
-                            <w:proofErr w:type="gramStart"/>
                             <w:r>
                               <w:rPr>
                                 <w:i/>
@@ -12805,17 +12610,7 @@
                                 <w:sz w:val="12"/>
                                 <w:szCs w:val="12"/>
                               </w:rPr>
-                              <w:t>j,jj</w:t>
-                            </w:r>
-                            <w:proofErr w:type="gramEnd"/>
-                            <w:r>
-                              <w:rPr>
-                                <w:i/>
-                                <w:iCs/>
-                                <w:sz w:val="12"/>
-                                <w:szCs w:val="12"/>
-                              </w:rPr>
-                              <w:t>,jjj…</w:t>
+                              <w:t>j,jj,jjj…</w:t>
                             </w:r>
                           </w:p>
                           <w:p>
@@ -12943,7 +12738,6 @@
                               <w:tab/>
                               <w:t xml:space="preserve">CALL </w:t>
                             </w:r>
-                            <w:proofErr w:type="gramStart"/>
                             <w:r>
                               <w:rPr>
                                 <w:i/>
@@ -12951,17 +12745,7 @@
                                 <w:sz w:val="12"/>
                                 <w:szCs w:val="12"/>
                               </w:rPr>
-                              <w:t>jjjjjj(</w:t>
-                            </w:r>
-                            <w:proofErr w:type="gramEnd"/>
-                            <w:r>
-                              <w:rPr>
-                                <w:i/>
-                                <w:iCs/>
-                                <w:sz w:val="12"/>
-                                <w:szCs w:val="12"/>
-                              </w:rPr>
-                              <w:t>_,_)</w:t>
+                              <w:t>jjjjjj(_,_)</w:t>
                             </w:r>
                             <w:r>
                               <w:rPr>
@@ -13158,7 +12942,6 @@
                         </w:rPr>
                         <w:t xml:space="preserve">Procedure </w:t>
                       </w:r>
-                      <w:proofErr w:type="gramStart"/>
                       <w:r>
                         <w:rPr>
                           <w:i/>
@@ -13175,17 +12958,7 @@
                           <w:sz w:val="12"/>
                           <w:szCs w:val="12"/>
                         </w:rPr>
-                        <w:t>(</w:t>
-                      </w:r>
-                      <w:proofErr w:type="gramEnd"/>
-                      <w:r>
-                        <w:rPr>
-                          <w:i/>
-                          <w:iCs/>
-                          <w:sz w:val="12"/>
-                          <w:szCs w:val="12"/>
-                        </w:rPr>
-                        <w:t xml:space="preserve">IN </w:t>
+                        <w:t xml:space="preserve">(IN </w:t>
                       </w:r>
                       <w:r>
                         <w:rPr>
@@ -13245,7 +13018,6 @@
                         <w:tab/>
                         <w:t xml:space="preserve">declare </w:t>
                       </w:r>
-                      <w:proofErr w:type="gramStart"/>
                       <w:r>
                         <w:rPr>
                           <w:i/>
@@ -13253,17 +13025,7 @@
                           <w:sz w:val="12"/>
                           <w:szCs w:val="12"/>
                         </w:rPr>
-                        <w:t>j,jj</w:t>
-                      </w:r>
-                      <w:proofErr w:type="gramEnd"/>
-                      <w:r>
-                        <w:rPr>
-                          <w:i/>
-                          <w:iCs/>
-                          <w:sz w:val="12"/>
-                          <w:szCs w:val="12"/>
-                        </w:rPr>
-                        <w:t>,jjj…</w:t>
+                        <w:t>j,jj,jjj…</w:t>
                       </w:r>
                     </w:p>
                     <w:p>
@@ -13391,7 +13153,6 @@
                         <w:tab/>
                         <w:t xml:space="preserve">CALL </w:t>
                       </w:r>
-                      <w:proofErr w:type="gramStart"/>
                       <w:r>
                         <w:rPr>
                           <w:i/>
@@ -13399,17 +13160,7 @@
                           <w:sz w:val="12"/>
                           <w:szCs w:val="12"/>
                         </w:rPr>
-                        <w:t>jjjjjj(</w:t>
-                      </w:r>
-                      <w:proofErr w:type="gramEnd"/>
-                      <w:r>
-                        <w:rPr>
-                          <w:i/>
-                          <w:iCs/>
-                          <w:sz w:val="12"/>
-                          <w:szCs w:val="12"/>
-                        </w:rPr>
-                        <w:t>_,_)</w:t>
+                        <w:t>jjjjjj(_,_)</w:t>
                       </w:r>
                       <w:r>
                         <w:rPr>
@@ -13702,7 +13453,6 @@
                               </w:rPr>
                               <w:t xml:space="preserve">Procedure </w:t>
                             </w:r>
-                            <w:proofErr w:type="gramStart"/>
                             <w:r>
                               <w:rPr>
                                 <w:i/>
@@ -13719,17 +13469,7 @@
                                 <w:sz w:val="12"/>
                                 <w:szCs w:val="12"/>
                               </w:rPr>
-                              <w:t>(</w:t>
-                            </w:r>
-                            <w:proofErr w:type="gramEnd"/>
-                            <w:r>
-                              <w:rPr>
-                                <w:i/>
-                                <w:iCs/>
-                                <w:sz w:val="12"/>
-                                <w:szCs w:val="12"/>
-                              </w:rPr>
-                              <w:t xml:space="preserve">IN </w:t>
+                              <w:t xml:space="preserve">(IN </w:t>
                             </w:r>
                             <w:r>
                               <w:rPr>
@@ -13789,7 +13529,6 @@
                               <w:tab/>
                               <w:t xml:space="preserve">declare </w:t>
                             </w:r>
-                            <w:proofErr w:type="gramStart"/>
                             <w:r>
                               <w:rPr>
                                 <w:i/>
@@ -13797,17 +13536,7 @@
                                 <w:sz w:val="12"/>
                                 <w:szCs w:val="12"/>
                               </w:rPr>
-                              <w:t>j,jj</w:t>
-                            </w:r>
-                            <w:proofErr w:type="gramEnd"/>
-                            <w:r>
-                              <w:rPr>
-                                <w:i/>
-                                <w:iCs/>
-                                <w:sz w:val="12"/>
-                                <w:szCs w:val="12"/>
-                              </w:rPr>
-                              <w:t>,jjj…</w:t>
+                              <w:t>j,jj,jjj…</w:t>
                             </w:r>
                           </w:p>
                           <w:p>
@@ -13946,7 +13675,6 @@
                               <w:tab/>
                               <w:t xml:space="preserve">CALL </w:t>
                             </w:r>
-                            <w:proofErr w:type="gramStart"/>
                             <w:r>
                               <w:rPr>
                                 <w:i/>
@@ -13954,17 +13682,7 @@
                                 <w:sz w:val="12"/>
                                 <w:szCs w:val="12"/>
                               </w:rPr>
-                              <w:t>jjjjjj(</w:t>
-                            </w:r>
-                            <w:proofErr w:type="gramEnd"/>
-                            <w:r>
-                              <w:rPr>
-                                <w:i/>
-                                <w:iCs/>
-                                <w:sz w:val="12"/>
-                                <w:szCs w:val="12"/>
-                              </w:rPr>
-                              <w:t>_,_)</w:t>
+                              <w:t>jjjjjj(_,_)</w:t>
                             </w:r>
                             <w:r>
                               <w:rPr>
@@ -14161,7 +13879,6 @@
                         </w:rPr>
                         <w:t xml:space="preserve">Procedure </w:t>
                       </w:r>
-                      <w:proofErr w:type="gramStart"/>
                       <w:r>
                         <w:rPr>
                           <w:i/>
@@ -14178,17 +13895,7 @@
                           <w:sz w:val="12"/>
                           <w:szCs w:val="12"/>
                         </w:rPr>
-                        <w:t>(</w:t>
-                      </w:r>
-                      <w:proofErr w:type="gramEnd"/>
-                      <w:r>
-                        <w:rPr>
-                          <w:i/>
-                          <w:iCs/>
-                          <w:sz w:val="12"/>
-                          <w:szCs w:val="12"/>
-                        </w:rPr>
-                        <w:t xml:space="preserve">IN </w:t>
+                        <w:t xml:space="preserve">(IN </w:t>
                       </w:r>
                       <w:r>
                         <w:rPr>
@@ -14248,7 +13955,6 @@
                         <w:tab/>
                         <w:t xml:space="preserve">declare </w:t>
                       </w:r>
-                      <w:proofErr w:type="gramStart"/>
                       <w:r>
                         <w:rPr>
                           <w:i/>
@@ -14256,17 +13962,7 @@
                           <w:sz w:val="12"/>
                           <w:szCs w:val="12"/>
                         </w:rPr>
-                        <w:t>j,jj</w:t>
-                      </w:r>
-                      <w:proofErr w:type="gramEnd"/>
-                      <w:r>
-                        <w:rPr>
-                          <w:i/>
-                          <w:iCs/>
-                          <w:sz w:val="12"/>
-                          <w:szCs w:val="12"/>
-                        </w:rPr>
-                        <w:t>,jjj…</w:t>
+                        <w:t>j,jj,jjj…</w:t>
                       </w:r>
                     </w:p>
                     <w:p>
@@ -14405,7 +14101,6 @@
                         <w:tab/>
                         <w:t xml:space="preserve">CALL </w:t>
                       </w:r>
-                      <w:proofErr w:type="gramStart"/>
                       <w:r>
                         <w:rPr>
                           <w:i/>
@@ -14413,17 +14108,7 @@
                           <w:sz w:val="12"/>
                           <w:szCs w:val="12"/>
                         </w:rPr>
-                        <w:t>jjjjjj(</w:t>
-                      </w:r>
-                      <w:proofErr w:type="gramEnd"/>
-                      <w:r>
-                        <w:rPr>
-                          <w:i/>
-                          <w:iCs/>
-                          <w:sz w:val="12"/>
-                          <w:szCs w:val="12"/>
-                        </w:rPr>
-                        <w:t>_,_)</w:t>
+                        <w:t>jjjjjj(_,_)</w:t>
                       </w:r>
                       <w:r>
                         <w:rPr>
@@ -14639,7 +14324,7 @@
       <w:r>
         <w:t xml:space="preserve">Publish your project code in GitHub, make </w:t>
       </w:r>
-      <w:hyperlink r:id="rId17" w:history="1">
+      <w:hyperlink r:id="rId14" w:history="1">
         <w:r>
           <w:rPr>
             <w:rStyle w:val="Hyperlink"/>
@@ -14682,7 +14367,7 @@
       <w:r>
         <w:t xml:space="preserve">An evaluation of the implementation's scalability to the road network available at </w:t>
       </w:r>
-      <w:hyperlink r:id="rId18" w:tgtFrame="_blank" w:history="1">
+      <w:hyperlink r:id="rId15" w:tgtFrame="_blank" w:history="1">
         <w:r>
           <w:rPr>
             <w:rStyle w:val="Hyperlink"/>
@@ -15083,7 +14768,7 @@
                     <pic:cNvPicPr/>
                   </pic:nvPicPr>
                   <pic:blipFill>
-                    <a:blip r:embed="rId19"/>
+                    <a:blip r:embed="rId16"/>
                     <a:stretch>
                       <a:fillRect/>
                     </a:stretch>
@@ -15156,7 +14841,7 @@
       <w:r>
         <w:t xml:space="preserve">The website </w:t>
       </w:r>
-      <w:hyperlink r:id="rId20" w:history="1">
+      <w:hyperlink r:id="rId17" w:history="1">
         <w:r>
           <w:t>https://www.geeksforgeeks.org/bin-packing-problem-minimize-number-of-used-bins/</w:t>
         </w:r>
@@ -15252,7 +14937,7 @@
                     <pic:cNvPicPr/>
                   </pic:nvPicPr>
                   <pic:blipFill>
-                    <a:blip r:embed="rId21"/>
+                    <a:blip r:embed="rId18"/>
                     <a:stretch>
                       <a:fillRect/>
                     </a:stretch>
@@ -15339,7 +15024,7 @@
             <wp:cNvGraphicFramePr/>
             <a:graphic xmlns:a="http://schemas.openxmlformats.org/drawingml/2006/main">
               <a:graphicData uri="http://schemas.openxmlformats.org/drawingml/2006/chart">
-                <c:chart xmlns:c="http://schemas.openxmlformats.org/drawingml/2006/chart" xmlns:r="http://schemas.openxmlformats.org/officeDocument/2006/relationships" r:id="rId22"/>
+                <c:chart xmlns:c="http://schemas.openxmlformats.org/drawingml/2006/chart" xmlns:r="http://schemas.openxmlformats.org/officeDocument/2006/relationships" r:id="rId19"/>
               </a:graphicData>
             </a:graphic>
           </wp:inline>
@@ -15729,7 +15414,7 @@
           <w:iCs/>
         </w:rPr>
       </w:pPr>
-      <w:hyperlink r:id="rId23" w:history="1">
+      <w:hyperlink r:id="rId20" w:history="1">
         <w:r>
           <w:rPr>
             <w:rStyle w:val="Hyperlink"/>
@@ -15752,7 +15437,7 @@
       <w:r>
         <w:t xml:space="preserve"> </w:t>
       </w:r>
-      <w:hyperlink r:id="rId24" w:history="1">
+      <w:hyperlink r:id="rId21" w:history="1">
         <w:r>
           <w:rPr>
             <w:rStyle w:val="Hyperlink"/>
@@ -15981,7 +15666,7 @@
           <w:szCs w:val="22"/>
         </w:rPr>
       </w:pPr>
-      <w:hyperlink r:id="rId25" w:history="1">
+      <w:hyperlink r:id="rId22" w:history="1">
         <w:r>
           <w:rPr>
             <w:rStyle w:val="Hyperlink"/>
@@ -16218,7 +15903,7 @@
                     <pic:cNvPicPr/>
                   </pic:nvPicPr>
                   <pic:blipFill>
-                    <a:blip r:embed="rId26"/>
+                    <a:blip r:embed="rId23"/>
                     <a:stretch>
                       <a:fillRect/>
                     </a:stretch>
@@ -16397,7 +16082,7 @@
                     <pic:cNvPicPr/>
                   </pic:nvPicPr>
                   <pic:blipFill>
-                    <a:blip r:embed="rId27"/>
+                    <a:blip r:embed="rId24"/>
                     <a:stretch>
                       <a:fillRect/>
                     </a:stretch>
@@ -16923,7 +16608,7 @@
         </w:rPr>
         <w:t xml:space="preserve">from: </w:t>
       </w:r>
-      <w:hyperlink r:id="rId28" w:history="1">
+      <w:hyperlink r:id="rId25" w:history="1">
         <w:r>
           <w:rPr>
             <w:rStyle w:val="Hyperlink"/>
@@ -17744,7 +17429,7 @@
                     <pic:cNvPicPr/>
                   </pic:nvPicPr>
                   <pic:blipFill>
-                    <a:blip r:embed="rId29"/>
+                    <a:blip r:embed="rId26"/>
                     <a:stretch>
                       <a:fillRect/>
                     </a:stretch>
@@ -17785,7 +17470,7 @@
             <wp:cNvGraphicFramePr/>
             <a:graphic xmlns:a="http://schemas.openxmlformats.org/drawingml/2006/main">
               <a:graphicData uri="http://schemas.openxmlformats.org/drawingml/2006/chart">
-                <c:chart xmlns:c="http://schemas.openxmlformats.org/drawingml/2006/chart" xmlns:r="http://schemas.openxmlformats.org/officeDocument/2006/relationships" r:id="rId30"/>
+                <c:chart xmlns:c="http://schemas.openxmlformats.org/drawingml/2006/chart" xmlns:r="http://schemas.openxmlformats.org/officeDocument/2006/relationships" r:id="rId27"/>
               </a:graphicData>
             </a:graphic>
           </wp:inline>
@@ -17936,7 +17621,7 @@
                     <pic:cNvPicPr/>
                   </pic:nvPicPr>
                   <pic:blipFill>
-                    <a:blip r:embed="rId31"/>
+                    <a:blip r:embed="rId28"/>
                     <a:stretch>
                       <a:fillRect/>
                     </a:stretch>
@@ -18879,7 +18564,7 @@
         </w:rPr>
         <w:t xml:space="preserve">Find attached </w:t>
       </w:r>
-      <w:hyperlink r:id="rId32" w:history="1">
+      <w:hyperlink r:id="rId29" w:history="1">
         <w:r>
           <w:rPr>
             <w:rStyle w:val="Hyperlink"/>
@@ -18932,7 +18617,7 @@
             <wp:cNvGraphicFramePr/>
             <a:graphic xmlns:a="http://schemas.openxmlformats.org/drawingml/2006/main">
               <a:graphicData uri="http://schemas.openxmlformats.org/drawingml/2006/chart">
-                <c:chart xmlns:c="http://schemas.openxmlformats.org/drawingml/2006/chart" xmlns:r="http://schemas.openxmlformats.org/officeDocument/2006/relationships" r:id="rId33"/>
+                <c:chart xmlns:c="http://schemas.openxmlformats.org/drawingml/2006/chart" xmlns:r="http://schemas.openxmlformats.org/officeDocument/2006/relationships" r:id="rId30"/>
               </a:graphicData>
             </a:graphic>
           </wp:inline>
@@ -19232,7 +18917,7 @@
             <wp:cNvGraphicFramePr/>
             <a:graphic xmlns:a="http://schemas.openxmlformats.org/drawingml/2006/main">
               <a:graphicData uri="http://schemas.openxmlformats.org/drawingml/2006/chart">
-                <c:chart xmlns:c="http://schemas.openxmlformats.org/drawingml/2006/chart" xmlns:r="http://schemas.openxmlformats.org/officeDocument/2006/relationships" r:id="rId34"/>
+                <c:chart xmlns:c="http://schemas.openxmlformats.org/drawingml/2006/chart" xmlns:r="http://schemas.openxmlformats.org/officeDocument/2006/relationships" r:id="rId31"/>
               </a:graphicData>
             </a:graphic>
           </wp:inline>
@@ -21640,7 +21325,7 @@
         </w:rPr>
         <w:t xml:space="preserve">Find attached </w:t>
       </w:r>
-      <w:hyperlink r:id="rId35" w:history="1">
+      <w:hyperlink r:id="rId32" w:history="1">
         <w:r>
           <w:rPr>
             <w:rStyle w:val="Hyperlink"/>
@@ -22029,8 +21714,8 @@
     </w:p>
     <w:p/>
     <w:sectPr>
-      <w:headerReference w:type="default" r:id="rId36"/>
-      <w:footerReference w:type="default" r:id="rId37"/>
+      <w:headerReference w:type="default" r:id="rId33"/>
+      <w:footerReference w:type="default" r:id="rId34"/>
       <w:pgSz w:w="11906" w:h="16838"/>
       <w:pgMar w:top="1440" w:right="1440" w:bottom="1440" w:left="1440" w:header="708" w:footer="708" w:gutter="0"/>
       <w:cols w:space="708"/>

</xml_diff>

<commit_message>
project 3 writeup tweek
</commit_message>
<xml_diff>
--- a/PortfolioRowden(ADS).docx
+++ b/PortfolioRowden(ADS).docx
@@ -4007,7 +4007,15 @@
         </w:rPr>
       </w:pPr>
       <w:r>
-        <w:t xml:space="preserve">middle loop runs i number of times for every time the outer loop runs </w:t>
+        <w:t xml:space="preserve">middle loop runs </w:t>
+      </w:r>
+      <w:proofErr w:type="spellStart"/>
+      <w:r>
+        <w:t>i</w:t>
+      </w:r>
+      <w:proofErr w:type="spellEnd"/>
+      <w:r>
+        <w:t xml:space="preserve"> number of times for every time the outer loop runs </w:t>
       </w:r>
     </w:p>
     <w:p>
@@ -7509,13 +7517,24 @@
           <w:bCs/>
         </w:rPr>
       </w:pPr>
+      <w:proofErr w:type="spellStart"/>
+      <w:proofErr w:type="gramStart"/>
       <w:r>
         <w:rPr>
           <w:b/>
           <w:bCs/>
         </w:rPr>
-        <w:t>isEmpty(</w:t>
-      </w:r>
+        <w:t>isEmpty</w:t>
+      </w:r>
+      <w:proofErr w:type="spellEnd"/>
+      <w:r>
+        <w:rPr>
+          <w:b/>
+          <w:bCs/>
+        </w:rPr>
+        <w:t>(</w:t>
+      </w:r>
+      <w:proofErr w:type="gramEnd"/>
       <w:r>
         <w:rPr>
           <w:b/>
@@ -7536,12 +7555,21 @@
           <w:bCs/>
         </w:rPr>
       </w:pPr>
+      <w:proofErr w:type="gramStart"/>
       <w:r>
         <w:rPr>
           <w:b/>
           <w:bCs/>
         </w:rPr>
-        <w:t>push() – adds an item to the top of the stack</w:t>
+        <w:t>push(</w:t>
+      </w:r>
+      <w:proofErr w:type="gramEnd"/>
+      <w:r>
+        <w:rPr>
+          <w:b/>
+          <w:bCs/>
+        </w:rPr>
+        <w:t>) – adds an item to the top of the stack</w:t>
       </w:r>
     </w:p>
     <w:p>
@@ -7556,12 +7584,21 @@
           <w:bCs/>
         </w:rPr>
       </w:pPr>
+      <w:proofErr w:type="gramStart"/>
       <w:r>
         <w:rPr>
           <w:b/>
           <w:bCs/>
         </w:rPr>
-        <w:t>pop()</w:t>
+        <w:t>pop(</w:t>
+      </w:r>
+      <w:proofErr w:type="gramEnd"/>
+      <w:r>
+        <w:rPr>
+          <w:b/>
+          <w:bCs/>
+        </w:rPr>
+        <w:t>)</w:t>
       </w:r>
       <w:r>
         <w:rPr>
@@ -7583,12 +7620,30 @@
           <w:bCs/>
         </w:rPr>
       </w:pPr>
+      <w:proofErr w:type="spellStart"/>
+      <w:proofErr w:type="gramStart"/>
       <w:r>
         <w:rPr>
           <w:b/>
           <w:bCs/>
         </w:rPr>
-        <w:t>convertToList()</w:t>
+        <w:t>convertToList</w:t>
+      </w:r>
+      <w:proofErr w:type="spellEnd"/>
+      <w:r>
+        <w:rPr>
+          <w:b/>
+          <w:bCs/>
+        </w:rPr>
+        <w:t>(</w:t>
+      </w:r>
+      <w:proofErr w:type="gramEnd"/>
+      <w:r>
+        <w:rPr>
+          <w:b/>
+          <w:bCs/>
+        </w:rPr>
+        <w:t>)</w:t>
       </w:r>
       <w:r>
         <w:rPr>
@@ -7610,36 +7665,47 @@
           <w:bCs/>
         </w:rPr>
       </w:pPr>
+      <w:proofErr w:type="gramStart"/>
       <w:r>
         <w:rPr>
           <w:b/>
           <w:bCs/>
         </w:rPr>
-        <w:t xml:space="preserve">Count() – returns integer value of number of item in stack. </w:t>
-      </w:r>
-    </w:p>
-    <w:p>
-      <w:pPr>
-        <w:pStyle w:val="Subtitle"/>
-      </w:pPr>
-      <w:r>
-        <w:t>Common Algorithms</w:t>
-      </w:r>
-    </w:p>
-    <w:p>
-      <w:pPr>
+        <w:t>Count(</w:t>
+      </w:r>
+      <w:proofErr w:type="gramEnd"/>
+      <w:r>
         <w:rPr>
           <w:b/>
           <w:bCs/>
         </w:rPr>
-      </w:pPr>
-      <w:r>
+        <w:t xml:space="preserve">) – returns integer value of number of item in stack. </w:t>
+      </w:r>
+    </w:p>
+    <w:p>
+      <w:pPr>
+        <w:pStyle w:val="Subtitle"/>
+      </w:pPr>
+      <w:r>
+        <w:t>Common Algorithms</w:t>
+      </w:r>
+    </w:p>
+    <w:p>
+      <w:pPr>
         <w:rPr>
           <w:b/>
           <w:bCs/>
         </w:rPr>
+      </w:pPr>
+      <w:proofErr w:type="spellStart"/>
+      <w:r>
+        <w:rPr>
+          <w:b/>
+          <w:bCs/>
+        </w:rPr>
         <w:t>InRange</w:t>
       </w:r>
+      <w:proofErr w:type="spellEnd"/>
       <w:r>
         <w:rPr>
           <w:b/>
@@ -8172,8 +8238,13 @@
     </w:p>
     <w:p>
       <w:r>
-        <w:t>In a high level pseudo code :</w:t>
-      </w:r>
+        <w:t xml:space="preserve">In a high level pseudo </w:t>
+      </w:r>
+      <w:proofErr w:type="gramStart"/>
+      <w:r>
+        <w:t>code :</w:t>
+      </w:r>
+      <w:proofErr w:type="gramEnd"/>
     </w:p>
     <w:p>
       <w:pPr>
@@ -8322,9 +8393,11 @@
             <w:pPr>
               <w:spacing w:after="160" w:line="259" w:lineRule="auto"/>
             </w:pPr>
+            <w:proofErr w:type="gramStart"/>
             <w:r>
               <w:t>N.O</w:t>
             </w:r>
+            <w:proofErr w:type="gramEnd"/>
           </w:p>
         </w:tc>
         <w:tc>
@@ -8882,7 +8955,15 @@
               <w:spacing w:after="160" w:line="259" w:lineRule="auto"/>
             </w:pPr>
             <w:r>
-              <w:t>(1,2),(1,3), (1,4), (1,5), (2,6), (3,5), (3,4), (3,3), (3,2), (4,1), (5,2), (5,3), (5,4), (5,5), (6,6), (7,5), (7,4), (7,3), (7,2), (8,1), (9,2), (9,3), (9,4), (9,5), (9,6), (9,7),</w:t>
+              <w:t>(1,2</w:t>
+            </w:r>
+            <w:proofErr w:type="gramStart"/>
+            <w:r>
+              <w:t>),(</w:t>
+            </w:r>
+            <w:proofErr w:type="gramEnd"/>
+            <w:r>
+              <w:t>1,3), (1,4), (1,5), (2,6), (3,5), (3,4), (3,3), (3,2), (4,1), (5,2), (5,3), (5,4), (5,5), (6,6), (7,5), (7,4), (7,3), (7,2), (8,1), (9,2), (9,3), (9,4), (9,5), (9,6), (9,7),</w:t>
             </w:r>
           </w:p>
         </w:tc>
@@ -9661,7 +9742,23 @@
         <w:rPr>
           <w:rFonts w:eastAsiaTheme="majorEastAsia"/>
         </w:rPr>
-        <w:t>in places like – using (y,x) –(2,6) to (3,5)</w:t>
+        <w:t>in places like – using (</w:t>
+      </w:r>
+      <w:proofErr w:type="spellStart"/>
+      <w:proofErr w:type="gramStart"/>
+      <w:r>
+        <w:rPr>
+          <w:rFonts w:eastAsiaTheme="majorEastAsia"/>
+        </w:rPr>
+        <w:t>y,x</w:t>
+      </w:r>
+      <w:proofErr w:type="spellEnd"/>
+      <w:proofErr w:type="gramEnd"/>
+      <w:r>
+        <w:rPr>
+          <w:rFonts w:eastAsiaTheme="majorEastAsia"/>
+        </w:rPr>
+        <w:t>) –(2,6) to (3,5)</w:t>
       </w:r>
       <w:r>
         <w:rPr>
@@ -9877,22 +9974,40 @@
         <w:t>so I can take advantage of encapsulation</w:t>
       </w:r>
       <w:r>
-        <w:t xml:space="preserve"> and inheritance. I created a common class routingAlgorithm</w:t>
-      </w:r>
+        <w:t xml:space="preserve"> and inheritance. I created a common class </w:t>
+      </w:r>
+      <w:proofErr w:type="spellStart"/>
+      <w:r>
+        <w:t>routingAlgorithm</w:t>
+      </w:r>
+      <w:proofErr w:type="spellEnd"/>
       <w:r>
         <w:t xml:space="preserve"> that</w:t>
       </w:r>
       <w:r>
-        <w:t xml:space="preserve"> stores the in</w:t>
+        <w:t xml:space="preserve"> stores the </w:t>
+      </w:r>
+      <w:proofErr w:type="spellStart"/>
+      <w:r>
+        <w:t>in</w:t>
       </w:r>
       <w:r>
         <w:t>R</w:t>
       </w:r>
       <w:r>
-        <w:t xml:space="preserve">ange function and originally the look around function. </w:t>
-      </w:r>
-      <w:r>
-        <w:t xml:space="preserve">inRange, is a function that I realised need to make because of how C# </w:t>
+        <w:t>ange</w:t>
+      </w:r>
+      <w:proofErr w:type="spellEnd"/>
+      <w:r>
+        <w:t xml:space="preserve"> function and originally the look around function. </w:t>
+      </w:r>
+      <w:proofErr w:type="spellStart"/>
+      <w:r>
+        <w:t>inRange</w:t>
+      </w:r>
+      <w:proofErr w:type="spellEnd"/>
+      <w:r>
+        <w:t xml:space="preserve">, is a function that I realised need to make because of how C# </w:t>
       </w:r>
       <w:r>
         <w:t>handles</w:t>
@@ -9928,7 +10043,15 @@
         <w:t xml:space="preserve"> the solutions return the same data structure</w:t>
       </w:r>
       <w:r>
-        <w:t xml:space="preserve"> but still wanted to use and Endless stack in the recursion element so in the Depth first code findRoute acts as wrapper function that formats the output of the </w:t>
+        <w:t xml:space="preserve"> but still wanted to use and Endless stack in the recursion element so in the Depth first code </w:t>
+      </w:r>
+      <w:proofErr w:type="spellStart"/>
+      <w:r>
+        <w:t>findRoute</w:t>
+      </w:r>
+      <w:proofErr w:type="spellEnd"/>
+      <w:r>
+        <w:t xml:space="preserve"> acts as wrapper function that formats the output of the </w:t>
       </w:r>
       <w:r>
         <w:t>recursive findRoutePt</w:t>
@@ -11276,8 +11399,21 @@
         <w:jc w:val="both"/>
       </w:pPr>
       <w:r>
-        <w:t>Unweighted graph: key: string nodeName value: list of strings nodeNames</w:t>
-      </w:r>
+        <w:t xml:space="preserve">Unweighted graph: key: string </w:t>
+      </w:r>
+      <w:proofErr w:type="spellStart"/>
+      <w:r>
+        <w:t>nodeName</w:t>
+      </w:r>
+      <w:proofErr w:type="spellEnd"/>
+      <w:r>
+        <w:t xml:space="preserve"> value: list of strings </w:t>
+      </w:r>
+      <w:proofErr w:type="spellStart"/>
+      <w:r>
+        <w:t>nodeNames</w:t>
+      </w:r>
+      <w:proofErr w:type="spellEnd"/>
       <w:r>
         <w:t xml:space="preserve">. </w:t>
       </w:r>
@@ -11290,7 +11426,15 @@
         <w:t>weighted graphs</w:t>
       </w:r>
       <w:r>
-        <w:t xml:space="preserve">: key: string nodeName value: </w:t>
+        <w:t xml:space="preserve">: key: string </w:t>
+      </w:r>
+      <w:proofErr w:type="spellStart"/>
+      <w:r>
+        <w:t>nodeName</w:t>
+      </w:r>
+      <w:proofErr w:type="spellEnd"/>
+      <w:r>
+        <w:t xml:space="preserve"> value: </w:t>
       </w:r>
       <w:r>
         <w:t>dictionary</w:t>
@@ -11299,8 +11443,13 @@
         <w:t>: key:</w:t>
       </w:r>
       <w:r>
-        <w:t xml:space="preserve"> strings nodeNames</w:t>
-      </w:r>
+        <w:t xml:space="preserve"> strings </w:t>
+      </w:r>
+      <w:proofErr w:type="spellStart"/>
+      <w:r>
+        <w:t>nodeNames</w:t>
+      </w:r>
+      <w:proofErr w:type="spellEnd"/>
       <w:r>
         <w:t xml:space="preserve"> value:</w:t>
       </w:r>
@@ -11519,13 +11668,26 @@
       <w:r>
         <w:t xml:space="preserve">The </w:t>
       </w:r>
-      <w:r>
-        <w:t>findRoutes function is O(V+E)</w:t>
-      </w:r>
-    </w:p>
-    <w:p>
-      <w:r>
-        <w:t>The findRoute function is O(</w:t>
+      <w:proofErr w:type="spellStart"/>
+      <w:r>
+        <w:t>findRoutes</w:t>
+      </w:r>
+      <w:proofErr w:type="spellEnd"/>
+      <w:r>
+        <w:t xml:space="preserve"> function is O(V+E)</w:t>
+      </w:r>
+    </w:p>
+    <w:p>
+      <w:r>
+        <w:t xml:space="preserve">The </w:t>
+      </w:r>
+      <w:proofErr w:type="spellStart"/>
+      <w:r>
+        <w:t>findRoute</w:t>
+      </w:r>
+      <w:proofErr w:type="spellEnd"/>
+      <w:r>
+        <w:t xml:space="preserve"> function is O(</w:t>
       </w:r>
       <w:r>
         <w:t>R</w:t>
@@ -11537,7 +11699,11 @@
     <w:p/>
     <w:p>
       <w:r>
-        <w:t>The calc</w:t>
+        <w:t xml:space="preserve">The </w:t>
+      </w:r>
+      <w:proofErr w:type="spellStart"/>
+      <w:r>
+        <w:t>calc</w:t>
       </w:r>
       <w:r>
         <w:t>S</w:t>
@@ -11545,15 +11711,18 @@
       <w:r>
         <w:t>core</w:t>
       </w:r>
+      <w:proofErr w:type="spellEnd"/>
       <w:r>
         <w:t xml:space="preserve"> function</w:t>
       </w:r>
       <w:r>
         <w:t xml:space="preserve"> is </w:t>
       </w:r>
+      <w:proofErr w:type="gramStart"/>
       <w:r>
         <w:t>O(</w:t>
       </w:r>
+      <w:proofErr w:type="gramEnd"/>
       <w:r>
         <w:t>V</w:t>
       </w:r>
@@ -11577,18 +11746,25 @@
       <w:r>
         <w:t xml:space="preserve">The </w:t>
       </w:r>
+      <w:proofErr w:type="spellStart"/>
       <w:r>
         <w:t>findBestS</w:t>
       </w:r>
       <w:r>
         <w:t>core</w:t>
       </w:r>
+      <w:proofErr w:type="spellEnd"/>
       <w:r>
         <w:t xml:space="preserve"> function</w:t>
       </w:r>
       <w:r>
-        <w:t xml:space="preserve"> is O(</w:t>
-      </w:r>
+        <w:t xml:space="preserve"> is </w:t>
+      </w:r>
+      <w:proofErr w:type="gramStart"/>
+      <w:r>
+        <w:t>O(</w:t>
+      </w:r>
+      <w:proofErr w:type="gramEnd"/>
       <w:r>
         <w:t>V(</w:t>
       </w:r>
@@ -11765,6 +11941,20 @@
         <w:t>algorithm1</w:t>
       </w:r>
       <w:r>
+        <w:t xml:space="preserve"> </w:t>
+      </w:r>
+      <w:r>
+        <w:rPr>
+          <w:i/>
+          <w:iCs/>
+        </w:rPr>
+        <w:t>for ADL</w:t>
+      </w:r>
+      <w:r>
+        <w:rPr>
+          <w:i/>
+          <w:iCs/>
+        </w:rPr>
         <w:t>.</w:t>
       </w:r>
     </w:p>
@@ -11852,6 +12042,72 @@
       </w:r>
       <w:r>
         <w:t>.</w:t>
+      </w:r>
+      <w:r>
+        <w:t xml:space="preserve"> </w:t>
+      </w:r>
+      <w:r>
+        <w:t>The unweighted graph worked fine and met the acceptance tests</w:t>
+      </w:r>
+      <w:r>
+        <w:t xml:space="preserve">, </w:t>
+      </w:r>
+      <w:r>
+        <w:t>the weighted one didn’t</w:t>
+      </w:r>
+      <w:r>
+        <w:t>,</w:t>
+      </w:r>
+      <w:r>
+        <w:t xml:space="preserve"> </w:t>
+      </w:r>
+      <w:r>
+        <w:t>prompt</w:t>
+      </w:r>
+      <w:r>
+        <w:t xml:space="preserve">ing </w:t>
+      </w:r>
+      <w:r>
+        <w:t>a redesign</w:t>
+      </w:r>
+      <w:r>
+        <w:t xml:space="preserve">. </w:t>
+      </w:r>
+      <w:r>
+        <w:t xml:space="preserve">The issue was that </w:t>
+      </w:r>
+      <w:r>
+        <w:t xml:space="preserve">the algorithm was </w:t>
+      </w:r>
+      <w:r>
+        <w:t xml:space="preserve">determining the </w:t>
+      </w:r>
+      <w:r>
+        <w:t>shortest</w:t>
+      </w:r>
+      <w:r>
+        <w:t xml:space="preserve"> route </w:t>
+      </w:r>
+      <w:r>
+        <w:t>by</w:t>
+      </w:r>
+      <w:r>
+        <w:t xml:space="preserve"> number of nodes visited instead of </w:t>
+      </w:r>
+      <w:r>
+        <w:t>total weight</w:t>
+      </w:r>
+      <w:r>
+        <w:t>. I redesigned the algorithm</w:t>
+      </w:r>
+      <w:r>
+        <w:t xml:space="preserve"> based on Dijkstra</w:t>
+      </w:r>
+      <w:r>
+        <w:t>’s</w:t>
+      </w:r>
+      <w:r>
+        <w:t xml:space="preserve"> to find the route with the shortest weight. </w:t>
       </w:r>
     </w:p>
     <w:p>
@@ -11894,26 +12150,6 @@
       </w:r>
       <w:bookmarkEnd w:id="21"/>
     </w:p>
-    <w:p>
-      <w:r>
-        <w:t xml:space="preserve">An evaluation of the implementation's scalability to the road network available at </w:t>
-      </w:r>
-      <w:hyperlink r:id="rId19" w:tgtFrame="_blank" w:history="1">
-        <w:r>
-          <w:rPr>
-            <w:rStyle w:val="Hyperlink"/>
-            <w:rFonts w:ascii="Times New Roman" w:hAnsi="Times New Roman"/>
-            <w:color w:val="auto"/>
-            <w:sz w:val="24"/>
-          </w:rPr>
-          <w:t>euroroad | Road Networks | Network Data Repository (networkrepository.com)</w:t>
-        </w:r>
-      </w:hyperlink>
-      <w:r>
-        <w:t xml:space="preserve"> where Edges represent roads and nodes are intersections where roads meet.</w:t>
-      </w:r>
-    </w:p>
-    <w:p/>
     <w:p>
       <w:r>
         <w:t>The</w:t>
@@ -12361,7 +12597,7 @@
                     <pic:cNvPicPr/>
                   </pic:nvPicPr>
                   <pic:blipFill>
-                    <a:blip r:embed="rId20"/>
+                    <a:blip r:embed="rId19"/>
                     <a:stretch>
                       <a:fillRect/>
                     </a:stretch>
@@ -12438,7 +12674,7 @@
       <w:r>
         <w:t xml:space="preserve">The website </w:t>
       </w:r>
-      <w:hyperlink r:id="rId21" w:history="1">
+      <w:hyperlink r:id="rId20" w:history="1">
         <w:r>
           <w:t>https://www.geeksforgeeks.org/bin-packing-problem-minimize-number-of-used-bins/</w:t>
         </w:r>
@@ -12456,7 +12692,15 @@
         <w:jc w:val="center"/>
       </w:pPr>
       <w:r>
-        <w:t>Min no. of bins  &gt;=  Ceil ((Total Weight) / (Bin Capacity)</w:t>
+        <w:t xml:space="preserve">Min no. of </w:t>
+      </w:r>
+      <w:proofErr w:type="gramStart"/>
+      <w:r>
+        <w:t>bins  &gt;</w:t>
+      </w:r>
+      <w:proofErr w:type="gramEnd"/>
+      <w:r>
+        <w:t>=  Ceil ((Total Weight) / (Bin Capacity)</w:t>
       </w:r>
     </w:p>
     <w:p>
@@ -12527,7 +12771,7 @@
                     <pic:cNvPicPr/>
                   </pic:nvPicPr>
                   <pic:blipFill>
-                    <a:blip r:embed="rId22"/>
+                    <a:blip r:embed="rId21"/>
                     <a:stretch>
                       <a:fillRect/>
                     </a:stretch>
@@ -12630,7 +12874,7 @@
             <wp:cNvGraphicFramePr/>
             <a:graphic xmlns:a="http://schemas.openxmlformats.org/drawingml/2006/main">
               <a:graphicData uri="http://schemas.openxmlformats.org/drawingml/2006/chart">
-                <c:chart xmlns:c="http://schemas.openxmlformats.org/drawingml/2006/chart" xmlns:r="http://schemas.openxmlformats.org/officeDocument/2006/relationships" r:id="rId23"/>
+                <c:chart xmlns:c="http://schemas.openxmlformats.org/drawingml/2006/chart" xmlns:r="http://schemas.openxmlformats.org/officeDocument/2006/relationships" r:id="rId22"/>
               </a:graphicData>
             </a:graphic>
           </wp:inline>
@@ -13020,30 +13264,14 @@
           <w:iCs/>
         </w:rPr>
       </w:pPr>
-      <w:hyperlink r:id="rId24" w:history="1">
+      <w:hyperlink r:id="rId23" w:history="1">
         <w:r>
           <w:rPr>
             <w:rStyle w:val="Hyperlink"/>
             <w:i/>
             <w:iCs/>
           </w:rPr>
-          <w:t>Sprea</w:t>
-        </w:r>
-        <w:r>
-          <w:rPr>
-            <w:rStyle w:val="Hyperlink"/>
-            <w:i/>
-            <w:iCs/>
-          </w:rPr>
-          <w:t>d</w:t>
-        </w:r>
-        <w:r>
-          <w:rPr>
-            <w:rStyle w:val="Hyperlink"/>
-            <w:i/>
-            <w:iCs/>
-          </w:rPr>
-          <w:t>sheet link</w:t>
+          <w:t>Spreadsheet link</w:t>
         </w:r>
       </w:hyperlink>
     </w:p>
@@ -13059,7 +13287,7 @@
       <w:r>
         <w:t xml:space="preserve"> </w:t>
       </w:r>
-      <w:hyperlink r:id="rId25" w:history="1">
+      <w:hyperlink r:id="rId24" w:history="1">
         <w:r>
           <w:rPr>
             <w:rStyle w:val="Hyperlink"/>
@@ -13250,7 +13478,7 @@
           <w:szCs w:val="22"/>
         </w:rPr>
       </w:pPr>
-      <w:hyperlink r:id="rId26" w:history="1">
+      <w:hyperlink r:id="rId25" w:history="1">
         <w:r>
           <w:rPr>
             <w:rStyle w:val="Hyperlink"/>
@@ -13460,7 +13688,15 @@
         <w:t>p</w:t>
       </w:r>
       <w:r>
-        <w:t>roblems with RMHC. Local optima is the most apparent; this is where the algorithm finds an optima,</w:t>
+        <w:t xml:space="preserve">roblems with RMHC. Local optima </w:t>
+      </w:r>
+      <w:proofErr w:type="gramStart"/>
+      <w:r>
+        <w:t>is</w:t>
+      </w:r>
+      <w:proofErr w:type="gramEnd"/>
+      <w:r>
+        <w:t xml:space="preserve"> the most apparent; this is where the algorithm finds an optima,</w:t>
       </w:r>
       <w:r>
         <w:t xml:space="preserve"> but this might not be the most optimal optimum hence why it’s called a local optimum</w:t>
@@ -13566,7 +13802,7 @@
                     <pic:cNvPicPr/>
                   </pic:nvPicPr>
                   <pic:blipFill>
-                    <a:blip r:embed="rId27"/>
+                    <a:blip r:embed="rId26"/>
                     <a:stretch>
                       <a:fillRect/>
                     </a:stretch>
@@ -13633,7 +13869,15 @@
         <w:t>s</w:t>
       </w:r>
       <w:r>
-        <w:t>tart RMHC – once local optima is found restart and see if the new local optima is better that the current local optima for x number of times</w:t>
+        <w:t xml:space="preserve">tart RMHC – once local optima </w:t>
+      </w:r>
+      <w:proofErr w:type="gramStart"/>
+      <w:r>
+        <w:t>is</w:t>
+      </w:r>
+      <w:proofErr w:type="gramEnd"/>
+      <w:r>
+        <w:t xml:space="preserve"> found restart and see if the new local optima is better that the current local optima for x number of times</w:t>
       </w:r>
     </w:p>
     <w:p>
@@ -13743,7 +13987,7 @@
                     <pic:cNvPicPr/>
                   </pic:nvPicPr>
                   <pic:blipFill>
-                    <a:blip r:embed="rId28"/>
+                    <a:blip r:embed="rId27"/>
                     <a:stretch>
                       <a:fillRect/>
                     </a:stretch>
@@ -14314,7 +14558,7 @@
         </w:rPr>
         <w:t xml:space="preserve">from: </w:t>
       </w:r>
-      <w:hyperlink r:id="rId29" w:history="1">
+      <w:hyperlink r:id="rId28" w:history="1">
         <w:r>
           <w:rPr>
             <w:rStyle w:val="Hyperlink"/>
@@ -15145,7 +15389,7 @@
                     <pic:cNvPicPr/>
                   </pic:nvPicPr>
                   <pic:blipFill>
-                    <a:blip r:embed="rId30"/>
+                    <a:blip r:embed="rId29"/>
                     <a:stretch>
                       <a:fillRect/>
                     </a:stretch>
@@ -15186,7 +15430,7 @@
             <wp:cNvGraphicFramePr/>
             <a:graphic xmlns:a="http://schemas.openxmlformats.org/drawingml/2006/main">
               <a:graphicData uri="http://schemas.openxmlformats.org/drawingml/2006/chart">
-                <c:chart xmlns:c="http://schemas.openxmlformats.org/drawingml/2006/chart" xmlns:r="http://schemas.openxmlformats.org/officeDocument/2006/relationships" r:id="rId31"/>
+                <c:chart xmlns:c="http://schemas.openxmlformats.org/drawingml/2006/chart" xmlns:r="http://schemas.openxmlformats.org/officeDocument/2006/relationships" r:id="rId30"/>
               </a:graphicData>
             </a:graphic>
           </wp:inline>
@@ -15324,9 +15568,11 @@
       <w:r>
         <w:t xml:space="preserve">I have a value called </w:t>
       </w:r>
+      <w:proofErr w:type="spellStart"/>
       <w:r>
         <w:t>numChanges</w:t>
       </w:r>
+      <w:proofErr w:type="spellEnd"/>
       <w:r>
         <w:t xml:space="preserve"> </w:t>
       </w:r>
@@ -15345,9 +15591,11 @@
       <w:r>
         <w:t xml:space="preserve">size of the data set.  For </w:t>
       </w:r>
+      <w:proofErr w:type="spellStart"/>
       <w:r>
         <w:t>numChanges</w:t>
       </w:r>
+      <w:proofErr w:type="spellEnd"/>
       <w:r>
         <w:t xml:space="preserve"> number of times I take a randomised index in the current solution and replace this value with a randomised number from 1 to the number of bins that I am using. I did consider swapping two randomised values but reasoned that this method </w:t>
       </w:r>
@@ -15394,7 +15642,7 @@
                     <pic:cNvPicPr/>
                   </pic:nvPicPr>
                   <pic:blipFill>
-                    <a:blip r:embed="rId32"/>
+                    <a:blip r:embed="rId31"/>
                     <a:stretch>
                       <a:fillRect/>
                     </a:stretch>
@@ -15610,8 +15858,13 @@
               <w:pStyle w:val="ADL"/>
             </w:pPr>
             <w:r>
-              <w:t>Input binCapasity</w:t>
-            </w:r>
+              <w:t xml:space="preserve">Input </w:t>
+            </w:r>
+            <w:proofErr w:type="spellStart"/>
+            <w:r>
+              <w:t>binCapasity</w:t>
+            </w:r>
+            <w:proofErr w:type="spellEnd"/>
           </w:p>
         </w:tc>
       </w:tr>
@@ -15640,9 +15893,11 @@
             <w:r>
               <w:t xml:space="preserve">Let </w:t>
             </w:r>
+            <w:proofErr w:type="spellStart"/>
             <w:r>
               <w:t>numChanges</w:t>
             </w:r>
+            <w:proofErr w:type="spellEnd"/>
             <w:r>
               <w:t xml:space="preserve"> = length(dataset) * 0.2</w:t>
             </w:r>
@@ -15672,8 +15927,21 @@
               <w:pStyle w:val="ADL"/>
             </w:pPr>
             <w:r>
-              <w:t>Let numBins = sum(dataset)/ binCapasity</w:t>
-            </w:r>
+              <w:t xml:space="preserve">Let </w:t>
+            </w:r>
+            <w:proofErr w:type="spellStart"/>
+            <w:r>
+              <w:t>numBins</w:t>
+            </w:r>
+            <w:proofErr w:type="spellEnd"/>
+            <w:r>
+              <w:t xml:space="preserve"> = sum(dataset)/ </w:t>
+            </w:r>
+            <w:proofErr w:type="spellStart"/>
+            <w:r>
+              <w:t>binCapasity</w:t>
+            </w:r>
+            <w:proofErr w:type="spellEnd"/>
             <w:r>
               <w:t xml:space="preserve"> rounding up</w:t>
             </w:r>
@@ -15703,8 +15971,21 @@
               <w:pStyle w:val="ADL"/>
             </w:pPr>
             <w:r>
-              <w:t>Let S be an array of random intigers</w:t>
-            </w:r>
+              <w:t xml:space="preserve">Let </w:t>
+            </w:r>
+            <w:proofErr w:type="spellStart"/>
+            <w:r>
+              <w:t>S</w:t>
+            </w:r>
+            <w:proofErr w:type="spellEnd"/>
+            <w:r>
+              <w:t xml:space="preserve"> be an array of random </w:t>
+            </w:r>
+            <w:proofErr w:type="spellStart"/>
+            <w:r>
+              <w:t>intigers</w:t>
+            </w:r>
+            <w:proofErr w:type="spellEnd"/>
           </w:p>
         </w:tc>
       </w:tr>
@@ -15758,8 +16039,18 @@
             <w:pPr>
               <w:pStyle w:val="ADL"/>
             </w:pPr>
-            <w:r>
-              <w:t>While(noChangeCount &gt; tolerance):</w:t>
+            <w:proofErr w:type="gramStart"/>
+            <w:r>
+              <w:t>While(</w:t>
+            </w:r>
+            <w:proofErr w:type="spellStart"/>
+            <w:proofErr w:type="gramEnd"/>
+            <w:r>
+              <w:t>noChangeCount</w:t>
+            </w:r>
+            <w:proofErr w:type="spellEnd"/>
+            <w:r>
+              <w:t xml:space="preserve"> &gt; tolerance):</w:t>
             </w:r>
           </w:p>
         </w:tc>
@@ -15787,11 +16078,21 @@
               <w:pStyle w:val="ADL"/>
             </w:pPr>
             <w:r>
-              <w:t xml:space="preserve">    Let newS be an s with </w:t>
-            </w:r>
+              <w:t xml:space="preserve">    Let </w:t>
+            </w:r>
+            <w:proofErr w:type="spellStart"/>
+            <w:r>
+              <w:t>newS</w:t>
+            </w:r>
+            <w:proofErr w:type="spellEnd"/>
+            <w:r>
+              <w:t xml:space="preserve"> be an s with </w:t>
+            </w:r>
+            <w:proofErr w:type="spellStart"/>
             <w:r>
               <w:t>numChanges</w:t>
             </w:r>
+            <w:proofErr w:type="spellEnd"/>
             <w:r>
               <w:t xml:space="preserve"> number of random changes </w:t>
             </w:r>
@@ -15821,7 +16122,23 @@
               <w:pStyle w:val="ADL"/>
             </w:pPr>
             <w:r>
-              <w:t xml:space="preserve">    Let newF be newS’s Fitness</w:t>
+              <w:t xml:space="preserve">    Let </w:t>
+            </w:r>
+            <w:proofErr w:type="spellStart"/>
+            <w:r>
+              <w:t>newF</w:t>
+            </w:r>
+            <w:proofErr w:type="spellEnd"/>
+            <w:r>
+              <w:t xml:space="preserve"> be </w:t>
+            </w:r>
+            <w:proofErr w:type="spellStart"/>
+            <w:r>
+              <w:t>newS’s</w:t>
+            </w:r>
+            <w:proofErr w:type="spellEnd"/>
+            <w:r>
+              <w:t xml:space="preserve"> Fitness</w:t>
             </w:r>
           </w:p>
         </w:tc>
@@ -15849,7 +16166,15 @@
               <w:pStyle w:val="ADL"/>
             </w:pPr>
             <w:r>
-              <w:t xml:space="preserve">    If newF &gt; F:</w:t>
+              <w:t xml:space="preserve">    If </w:t>
+            </w:r>
+            <w:proofErr w:type="spellStart"/>
+            <w:r>
+              <w:t>newF</w:t>
+            </w:r>
+            <w:proofErr w:type="spellEnd"/>
+            <w:r>
+              <w:t xml:space="preserve"> &gt; F:</w:t>
             </w:r>
           </w:p>
         </w:tc>
@@ -15877,8 +16202,13 @@
               <w:pStyle w:val="ADL"/>
             </w:pPr>
             <w:r>
-              <w:t xml:space="preserve">        Let S = new S and F = newF</w:t>
-            </w:r>
+              <w:t xml:space="preserve">        Let S = new S and F = </w:t>
+            </w:r>
+            <w:proofErr w:type="spellStart"/>
+            <w:r>
+              <w:t>newF</w:t>
+            </w:r>
+            <w:proofErr w:type="spellEnd"/>
           </w:p>
         </w:tc>
       </w:tr>
@@ -15905,7 +16235,15 @@
               <w:pStyle w:val="ADL"/>
             </w:pPr>
             <w:r>
-              <w:t xml:space="preserve">        Set noChangeCount to 0 </w:t>
+              <w:t xml:space="preserve">        Set </w:t>
+            </w:r>
+            <w:proofErr w:type="spellStart"/>
+            <w:r>
+              <w:t>noChangeCount</w:t>
+            </w:r>
+            <w:proofErr w:type="spellEnd"/>
+            <w:r>
+              <w:t xml:space="preserve"> to 0 </w:t>
             </w:r>
           </w:p>
         </w:tc>
@@ -15938,8 +16276,13 @@
             <w:r>
               <w:t xml:space="preserve">and </w:t>
             </w:r>
-            <w:r>
-              <w:t>noChangeCount &gt;= tolerance</w:t>
+            <w:proofErr w:type="spellStart"/>
+            <w:r>
+              <w:t>noChangeCount</w:t>
+            </w:r>
+            <w:proofErr w:type="spellEnd"/>
+            <w:r>
+              <w:t xml:space="preserve"> &gt;= tolerance</w:t>
             </w:r>
             <w:r>
               <w:t xml:space="preserve"> -1</w:t>
@@ -15971,7 +16314,15 @@
               <w:pStyle w:val="ADL"/>
             </w:pPr>
             <w:r>
-              <w:t xml:space="preserve">        Increment numBins </w:t>
+              <w:t xml:space="preserve">        Increment </w:t>
+            </w:r>
+            <w:proofErr w:type="spellStart"/>
+            <w:r>
+              <w:t>numBins</w:t>
+            </w:r>
+            <w:proofErr w:type="spellEnd"/>
+            <w:r>
+              <w:t xml:space="preserve"> </w:t>
             </w:r>
           </w:p>
         </w:tc>
@@ -16004,7 +16355,15 @@
               </w:tabs>
             </w:pPr>
             <w:r>
-              <w:t xml:space="preserve">        Set noChangeCount to 0 </w:t>
+              <w:t xml:space="preserve">        Set </w:t>
+            </w:r>
+            <w:proofErr w:type="spellStart"/>
+            <w:r>
+              <w:t>noChangeCount</w:t>
+            </w:r>
+            <w:proofErr w:type="spellEnd"/>
+            <w:r>
+              <w:t xml:space="preserve"> to 0 </w:t>
             </w:r>
           </w:p>
         </w:tc>
@@ -16060,8 +16419,13 @@
               <w:pStyle w:val="ADL"/>
             </w:pPr>
             <w:r>
-              <w:t xml:space="preserve">        Increment noChangeCount</w:t>
-            </w:r>
+              <w:t xml:space="preserve">        Increment </w:t>
+            </w:r>
+            <w:proofErr w:type="spellStart"/>
+            <w:r>
+              <w:t>noChangeCount</w:t>
+            </w:r>
+            <w:proofErr w:type="spellEnd"/>
           </w:p>
         </w:tc>
       </w:tr>
@@ -16228,9 +16592,11 @@
       <w:r>
         <w:t xml:space="preserve">I present the results in a custom data structure called a </w:t>
       </w:r>
+      <w:proofErr w:type="spellStart"/>
       <w:r>
         <w:t>BinPackingSolution</w:t>
       </w:r>
+      <w:proofErr w:type="spellEnd"/>
       <w:r>
         <w:t xml:space="preserve"> which contains</w:t>
       </w:r>
@@ -16288,7 +16654,7 @@
         </w:rPr>
         <w:t xml:space="preserve">Find attached </w:t>
       </w:r>
-      <w:hyperlink r:id="rId33" w:history="1">
+      <w:hyperlink r:id="rId32" w:history="1">
         <w:r>
           <w:rPr>
             <w:rStyle w:val="Hyperlink"/>
@@ -16341,7 +16707,7 @@
             <wp:cNvGraphicFramePr/>
             <a:graphic xmlns:a="http://schemas.openxmlformats.org/drawingml/2006/main">
               <a:graphicData uri="http://schemas.openxmlformats.org/drawingml/2006/chart">
-                <c:chart xmlns:c="http://schemas.openxmlformats.org/drawingml/2006/chart" xmlns:r="http://schemas.openxmlformats.org/officeDocument/2006/relationships" r:id="rId34"/>
+                <c:chart xmlns:c="http://schemas.openxmlformats.org/drawingml/2006/chart" xmlns:r="http://schemas.openxmlformats.org/officeDocument/2006/relationships" r:id="rId33"/>
               </a:graphicData>
             </a:graphic>
           </wp:inline>
@@ -16678,7 +17044,7 @@
             <wp:cNvGraphicFramePr/>
             <a:graphic xmlns:a="http://schemas.openxmlformats.org/drawingml/2006/main">
               <a:graphicData uri="http://schemas.openxmlformats.org/drawingml/2006/chart">
-                <c:chart xmlns:c="http://schemas.openxmlformats.org/drawingml/2006/chart" xmlns:r="http://schemas.openxmlformats.org/officeDocument/2006/relationships" r:id="rId35"/>
+                <c:chart xmlns:c="http://schemas.openxmlformats.org/drawingml/2006/chart" xmlns:r="http://schemas.openxmlformats.org/officeDocument/2006/relationships" r:id="rId34"/>
               </a:graphicData>
             </a:graphic>
           </wp:inline>
@@ -17716,9 +18082,11 @@
             <w:hideMark/>
           </w:tcPr>
           <w:p>
+            <w:proofErr w:type="spellStart"/>
             <w:r>
               <w:t>GetBins</w:t>
             </w:r>
+            <w:proofErr w:type="spellEnd"/>
           </w:p>
         </w:tc>
         <w:tc>
@@ -18105,9 +18473,11 @@
             <w:hideMark/>
           </w:tcPr>
           <w:p>
+            <w:proofErr w:type="spellStart"/>
             <w:r>
               <w:t>CalcFitness</w:t>
             </w:r>
+            <w:proofErr w:type="spellEnd"/>
           </w:p>
         </w:tc>
         <w:tc>
@@ -18498,8 +18868,13 @@
             <w:hideMark/>
           </w:tcPr>
           <w:p>
-            <w:r>
-              <w:t xml:space="preserve">SmallChange </w:t>
+            <w:proofErr w:type="spellStart"/>
+            <w:r>
+              <w:t>SmallChange</w:t>
+            </w:r>
+            <w:proofErr w:type="spellEnd"/>
+            <w:r>
+              <w:t xml:space="preserve"> </w:t>
             </w:r>
           </w:p>
         </w:tc>
@@ -19044,6 +19419,7 @@
       <w:pPr>
         <w:pStyle w:val="Heading3"/>
       </w:pPr>
+      <w:proofErr w:type="gramStart"/>
       <w:r>
         <w:t xml:space="preserve">4.5.1  </w:t>
       </w:r>
@@ -19051,7 +19427,11 @@
         <w:t>S</w:t>
       </w:r>
       <w:r>
-        <w:t>ystem testing:</w:t>
+        <w:t>ystem</w:t>
+      </w:r>
+      <w:proofErr w:type="gramEnd"/>
+      <w:r>
+        <w:t xml:space="preserve"> testing:</w:t>
       </w:r>
     </w:p>
     <w:p>
@@ -19068,7 +19448,7 @@
         </w:rPr>
         <w:t xml:space="preserve">Find attached </w:t>
       </w:r>
-      <w:hyperlink r:id="rId36" w:history="1">
+      <w:hyperlink r:id="rId35" w:history="1">
         <w:r>
           <w:rPr>
             <w:rStyle w:val="Hyperlink"/>
@@ -19411,8 +19791,8 @@
     </w:tbl>
     <w:p/>
     <w:sectPr>
-      <w:headerReference w:type="default" r:id="rId37"/>
-      <w:footerReference w:type="default" r:id="rId38"/>
+      <w:headerReference w:type="default" r:id="rId36"/>
+      <w:footerReference w:type="default" r:id="rId37"/>
       <w:pgSz w:w="11906" w:h="16838"/>
       <w:pgMar w:top="1440" w:right="1440" w:bottom="1440" w:left="1440" w:header="708" w:footer="708" w:gutter="0"/>
       <w:cols w:space="708"/>
@@ -21260,6 +21640,7 @@
   <w:style w:type="character" w:default="1" w:styleId="DefaultParagraphFont">
     <w:name w:val="Default Paragraph Font"/>
     <w:uiPriority w:val="1"/>
+    <w:semiHidden/>
     <w:unhideWhenUsed/>
   </w:style>
   <w:style w:type="table" w:default="1" w:styleId="TableNormal">

</xml_diff>